<commit_message>
edit docx (fix pictures)
</commit_message>
<xml_diff>
--- a/Диплом/Диплом_Фурсов.docx
+++ b/Диплом/Диплом_Фурсов.docx
@@ -7220,41 +7220,23 @@
     </w:p>
     <w:p>
       <w:pPr>
-        <w:spacing w:line="360" w:lineRule="auto"/>
+        <w:spacing w:before="240" w:after="240" w:line="360" w:lineRule="auto"/>
         <w:jc w:val="center"/>
         <w:rPr>
           <w:color w:val="000000" w:themeColor="text1"/>
           <w:szCs w:val="28"/>
         </w:rPr>
       </w:pPr>
-    </w:p>
-    <w:p>
-      <w:pPr>
-        <w:spacing w:line="360" w:lineRule="auto"/>
-        <w:jc w:val="center"/>
+      <w:bookmarkStart w:id="6" w:name="_GoBack"/>
+      <w:r>
         <w:rPr>
           <w:color w:val="000000" w:themeColor="text1"/>
           <w:szCs w:val="28"/>
         </w:rPr>
-      </w:pPr>
-      <w:r>
-        <w:rPr>
-          <w:color w:val="000000" w:themeColor="text1"/>
-          <w:szCs w:val="28"/>
-        </w:rPr>
         <w:t>Рисунок 1.1 – Контекстная диаграмма</w:t>
       </w:r>
     </w:p>
-    <w:p>
-      <w:pPr>
-        <w:spacing w:line="360" w:lineRule="auto"/>
-        <w:jc w:val="center"/>
-        <w:rPr>
-          <w:color w:val="000000" w:themeColor="text1"/>
-          <w:szCs w:val="28"/>
-        </w:rPr>
-      </w:pPr>
-    </w:p>
+    <w:bookmarkEnd w:id="6"/>
     <w:p>
       <w:pPr>
         <w:spacing w:line="360" w:lineRule="auto"/>
@@ -7354,7 +7336,7 @@
     </w:p>
     <w:p>
       <w:pPr>
-        <w:spacing w:line="360" w:lineRule="auto"/>
+        <w:spacing w:before="240" w:after="240" w:line="360" w:lineRule="auto"/>
         <w:jc w:val="center"/>
         <w:rPr>
           <w:color w:val="000000" w:themeColor="text1"/>
@@ -7362,46 +7344,22 @@
           <w:lang w:eastAsia="ru-RU"/>
         </w:rPr>
       </w:pPr>
-    </w:p>
-    <w:p>
-      <w:pPr>
-        <w:spacing w:line="360" w:lineRule="auto"/>
-        <w:jc w:val="center"/>
+      <w:r>
         <w:rPr>
           <w:color w:val="000000" w:themeColor="text1"/>
           <w:szCs w:val="28"/>
           <w:lang w:eastAsia="ru-RU"/>
         </w:rPr>
-      </w:pPr>
+        <w:t>Рисунок</w:t>
+      </w:r>
       <w:r>
         <w:rPr>
           <w:color w:val="000000" w:themeColor="text1"/>
           <w:szCs w:val="28"/>
           <w:lang w:eastAsia="ru-RU"/>
         </w:rPr>
-        <w:t>Рисунок</w:t>
-      </w:r>
-      <w:r>
-        <w:rPr>
-          <w:color w:val="000000" w:themeColor="text1"/>
-          <w:szCs w:val="28"/>
-          <w:lang w:eastAsia="ru-RU"/>
-        </w:rPr>
         <w:t xml:space="preserve"> 1.2 – Диаграмма декомпозиции</w:t>
       </w:r>
-    </w:p>
-    <w:p>
-      <w:pPr>
-        <w:spacing w:line="360" w:lineRule="auto"/>
-        <w:ind w:firstLine="708"/>
-        <w:jc w:val="both"/>
-        <w:rPr>
-          <w:color w:val="FF0000"/>
-          <w:sz w:val="28"/>
-          <w:szCs w:val="28"/>
-          <w:lang w:eastAsia="ru-RU"/>
-        </w:rPr>
-      </w:pPr>
     </w:p>
     <w:p>
       <w:pPr>
@@ -7417,11 +7375,12 @@
       <w:pPr>
         <w:pStyle w:val="2"/>
       </w:pPr>
-      <w:bookmarkStart w:id="6" w:name="_Toc41583889"/>
-      <w:r>
+      <w:bookmarkStart w:id="7" w:name="_Toc41583889"/>
+      <w:r>
+        <w:lastRenderedPageBreak/>
         <w:t>1.3 Актуальность и цель работы</w:t>
       </w:r>
-      <w:bookmarkEnd w:id="6"/>
+      <w:bookmarkEnd w:id="7"/>
     </w:p>
     <w:p>
       <w:pPr>
@@ -7440,8 +7399,8 @@
           <w:szCs w:val="28"/>
         </w:rPr>
       </w:pPr>
-      <w:bookmarkStart w:id="7" w:name="_Toc406953435"/>
-      <w:bookmarkStart w:id="8" w:name="_Toc421361034"/>
+      <w:bookmarkStart w:id="8" w:name="_Toc406953435"/>
+      <w:bookmarkStart w:id="9" w:name="_Toc421361034"/>
       <w:r>
         <w:rPr>
           <w:sz w:val="28"/>
@@ -7629,15 +7588,7 @@
           <w:sz w:val="28"/>
           <w:szCs w:val="28"/>
         </w:rPr>
-        <w:t xml:space="preserve">, выполняющие похожие </w:t>
-      </w:r>
-      <w:r>
-        <w:rPr>
-          <w:sz w:val="28"/>
-          <w:szCs w:val="28"/>
-        </w:rPr>
-        <w:lastRenderedPageBreak/>
-        <w:t>функции,</w:t>
+        <w:t>, выполняющие похожие функции,</w:t>
       </w:r>
       <w:r>
         <w:rPr>
@@ -7728,6 +7679,7 @@
           <w:szCs w:val="28"/>
           <w:lang w:eastAsia="ru-RU"/>
         </w:rPr>
+        <w:lastRenderedPageBreak/>
         <w:drawing>
           <wp:inline distT="0" distB="0" distL="0" distR="0">
             <wp:extent cx="6120614" cy="4299857"/>
@@ -7778,16 +7730,7 @@
     </w:p>
     <w:p>
       <w:pPr>
-        <w:spacing w:line="360" w:lineRule="auto"/>
-        <w:jc w:val="center"/>
-        <w:rPr>
-          <w:szCs w:val="28"/>
-        </w:rPr>
-      </w:pPr>
-    </w:p>
-    <w:p>
-      <w:pPr>
-        <w:spacing w:line="360" w:lineRule="auto"/>
+        <w:spacing w:before="240" w:after="240" w:line="360" w:lineRule="auto"/>
         <w:ind w:firstLine="709"/>
         <w:jc w:val="center"/>
         <w:rPr>
@@ -7825,17 +7768,6 @@
         <w:t>Библиотека</w:t>
       </w:r>
       <w:proofErr w:type="gramEnd"/>
-    </w:p>
-    <w:p>
-      <w:pPr>
-        <w:spacing w:line="360" w:lineRule="auto"/>
-        <w:ind w:firstLine="709"/>
-        <w:jc w:val="center"/>
-        <w:rPr>
-          <w:rFonts w:ascii="Times New Roman CYR" w:hAnsi="Times New Roman CYR"/>
-          <w:szCs w:val="28"/>
-        </w:rPr>
-      </w:pPr>
     </w:p>
     <w:p>
       <w:pPr>
@@ -7999,12 +7931,12 @@
       <w:pPr>
         <w:pStyle w:val="1"/>
       </w:pPr>
-      <w:bookmarkStart w:id="9" w:name="_Toc41583890"/>
+      <w:bookmarkStart w:id="10" w:name="_Toc41583890"/>
       <w:r>
         <w:lastRenderedPageBreak/>
         <w:t>2 ТЕХНИЧЕСКОЕ ЗАДАНИЕ</w:t>
       </w:r>
-      <w:bookmarkEnd w:id="9"/>
+      <w:bookmarkEnd w:id="10"/>
     </w:p>
     <w:p>
       <w:pPr>
@@ -8022,7 +7954,7 @@
       <w:pPr>
         <w:pStyle w:val="2"/>
       </w:pPr>
-      <w:bookmarkStart w:id="10" w:name="_Toc41583891"/>
+      <w:bookmarkStart w:id="11" w:name="_Toc41583891"/>
       <w:r>
         <w:t xml:space="preserve">2.1 </w:t>
       </w:r>
@@ -8032,7 +7964,7 @@
       <w:r>
         <w:t>системы</w:t>
       </w:r>
-      <w:bookmarkEnd w:id="10"/>
+      <w:bookmarkEnd w:id="11"/>
     </w:p>
     <w:p>
       <w:pPr>
@@ -8141,14 +8073,14 @@
       <w:pPr>
         <w:pStyle w:val="2"/>
       </w:pPr>
-      <w:bookmarkStart w:id="11" w:name="_Toc41583892"/>
+      <w:bookmarkStart w:id="12" w:name="_Toc41583892"/>
       <w:r>
         <w:t xml:space="preserve">2.2 </w:t>
       </w:r>
       <w:r>
         <w:t>Требования к пользовательским интерфейсам</w:t>
       </w:r>
-      <w:bookmarkEnd w:id="11"/>
+      <w:bookmarkEnd w:id="12"/>
     </w:p>
     <w:p>
       <w:pPr>
@@ -8310,6 +8242,7 @@
     </w:p>
     <w:p>
       <w:pPr>
+        <w:spacing w:after="240"/>
         <w:jc w:val="center"/>
         <w:rPr>
           <w:szCs w:val="28"/>
@@ -8319,24 +8252,14 @@
         <w:rPr>
           <w:szCs w:val="28"/>
         </w:rPr>
-        <w:t>Рисунок 2.1 – Пример навигационного меню</w:t>
-      </w:r>
-    </w:p>
-    <w:p>
-      <w:pPr>
-        <w:jc w:val="center"/>
-        <w:rPr>
-          <w:szCs w:val="28"/>
-        </w:rPr>
-      </w:pPr>
-    </w:p>
-    <w:p>
-      <w:pPr>
-        <w:jc w:val="center"/>
-        <w:rPr>
-          <w:szCs w:val="28"/>
-        </w:rPr>
-      </w:pPr>
+        <w:t>Рисунок 2</w:t>
+      </w:r>
+      <w:r>
+        <w:rPr>
+          <w:szCs w:val="28"/>
+        </w:rPr>
+        <w:t>.1 – Пример навигационного меню</w:t>
+      </w:r>
     </w:p>
     <w:p>
       <w:pPr>
@@ -8362,7 +8285,7 @@
     </w:p>
     <w:p>
       <w:pPr>
-        <w:spacing w:line="360" w:lineRule="auto"/>
+        <w:spacing w:after="240" w:line="360" w:lineRule="auto"/>
         <w:jc w:val="center"/>
       </w:pPr>
       <w:r>
@@ -8370,7 +8293,6 @@
           <w:noProof/>
           <w:lang w:eastAsia="ru-RU"/>
         </w:rPr>
-        <w:lastRenderedPageBreak/>
         <w:drawing>
           <wp:inline distT="0" distB="0" distL="0" distR="0" wp14:anchorId="03628187" wp14:editId="750FD7BB">
             <wp:extent cx="5934075" cy="1485900"/>
@@ -8432,21 +8354,15 @@
         <w:spacing w:line="360" w:lineRule="auto"/>
         <w:ind w:firstLine="709"/>
         <w:jc w:val="both"/>
-      </w:pPr>
-    </w:p>
-    <w:p>
-      <w:pPr>
-        <w:spacing w:line="360" w:lineRule="auto"/>
-        <w:ind w:firstLine="709"/>
-        <w:jc w:val="both"/>
-        <w:rPr>
-          <w:sz w:val="28"/>
-        </w:rPr>
-      </w:pPr>
-      <w:r>
-        <w:rPr>
-          <w:sz w:val="28"/>
-        </w:rPr>
+        <w:rPr>
+          <w:sz w:val="28"/>
+        </w:rPr>
+      </w:pPr>
+      <w:r>
+        <w:rPr>
+          <w:sz w:val="28"/>
+        </w:rPr>
+        <w:lastRenderedPageBreak/>
         <w:t>Перед входом на главную страницу отправить пользователя на страницу авторизации. Пример формы авторизации приведен на рисунке 2.3</w:t>
       </w:r>
       <w:r>
@@ -8520,6 +8436,7 @@
     </w:p>
     <w:p>
       <w:pPr>
+        <w:spacing w:after="240"/>
         <w:jc w:val="center"/>
         <w:rPr>
           <w:szCs w:val="28"/>
@@ -8529,17 +8446,14 @@
         <w:rPr>
           <w:szCs w:val="28"/>
         </w:rPr>
-        <w:t>Рисунок 2.3 – Пример формы авторизации</w:t>
-      </w:r>
-    </w:p>
-    <w:p>
-      <w:pPr>
-        <w:spacing w:line="360" w:lineRule="auto"/>
-        <w:jc w:val="both"/>
-        <w:rPr>
-          <w:sz w:val="28"/>
-        </w:rPr>
-      </w:pPr>
+        <w:t>Рисунок</w:t>
+      </w:r>
+      <w:r>
+        <w:rPr>
+          <w:szCs w:val="28"/>
+        </w:rPr>
+        <w:t xml:space="preserve"> 2.3 – Пример формы авторизации</w:t>
+      </w:r>
     </w:p>
     <w:p>
       <w:pPr>
@@ -8655,7 +8569,6 @@
           <w:sz w:val="28"/>
           <w:lang w:eastAsia="ru-RU"/>
         </w:rPr>
-        <w:lastRenderedPageBreak/>
         <w:drawing>
           <wp:inline distT="0" distB="0" distL="0" distR="0" wp14:anchorId="0AB50E33" wp14:editId="5EEE6430">
             <wp:extent cx="5641133" cy="2177143"/>
@@ -8708,7 +8621,7 @@
     </w:p>
     <w:p>
       <w:pPr>
-        <w:spacing w:line="360" w:lineRule="auto"/>
+        <w:spacing w:before="240" w:after="240" w:line="360" w:lineRule="auto"/>
         <w:jc w:val="center"/>
         <w:rPr>
           <w:szCs w:val="28"/>
@@ -8718,14 +8631,14 @@
         <w:rPr>
           <w:szCs w:val="28"/>
         </w:rPr>
-        <w:t>Рисунок 2.4 – Пример таблицы методических изданий</w:t>
-      </w:r>
-    </w:p>
-    <w:p>
-      <w:pPr>
-        <w:spacing w:line="360" w:lineRule="auto"/>
-        <w:jc w:val="center"/>
-      </w:pPr>
+        <w:t>Рисунок 2.4 – Пример таблицы методи</w:t>
+      </w:r>
+      <w:r>
+        <w:rPr>
+          <w:szCs w:val="28"/>
+        </w:rPr>
+        <w:t>ческих изданий</w:t>
+      </w:r>
     </w:p>
     <w:p>
       <w:pPr>
@@ -8740,6 +8653,7 @@
         <w:rPr>
           <w:sz w:val="28"/>
         </w:rPr>
+        <w:lastRenderedPageBreak/>
         <w:t>Все возможные данные, которые предоставляет база данных пользователю, отобразить пользователю в виде выпадающего списка с возможностью поиска и выбора нескольких вариантов (рисунок 2.5).</w:t>
       </w:r>
     </w:p>
@@ -8805,7 +8719,7 @@
     </w:p>
     <w:p>
       <w:pPr>
-        <w:spacing w:line="360" w:lineRule="auto"/>
+        <w:spacing w:before="240" w:after="240" w:line="360" w:lineRule="auto"/>
         <w:jc w:val="center"/>
         <w:rPr>
           <w:szCs w:val="28"/>
@@ -8815,17 +8729,14 @@
         <w:rPr>
           <w:szCs w:val="28"/>
         </w:rPr>
-        <w:t>Рисунок 2.5 – Пример выпадающего списка</w:t>
-      </w:r>
-    </w:p>
-    <w:p>
-      <w:pPr>
-        <w:spacing w:line="360" w:lineRule="auto"/>
-        <w:jc w:val="center"/>
-        <w:rPr>
-          <w:szCs w:val="28"/>
-        </w:rPr>
-      </w:pPr>
+        <w:t xml:space="preserve">Рисунок </w:t>
+      </w:r>
+      <w:r>
+        <w:rPr>
+          <w:szCs w:val="28"/>
+        </w:rPr>
+        <w:t>2.5 – Пример выпадающего списка</w:t>
+      </w:r>
     </w:p>
     <w:p>
       <w:pPr>
@@ -8870,7 +8781,6 @@
           <w:szCs w:val="28"/>
           <w:lang w:eastAsia="ru-RU"/>
         </w:rPr>
-        <w:lastRenderedPageBreak/>
         <w:drawing>
           <wp:inline distT="0" distB="0" distL="0" distR="0" wp14:anchorId="7D8C1F34" wp14:editId="03960EEC">
             <wp:extent cx="3267075" cy="2838450"/>
@@ -8931,40 +8841,25 @@
     </w:p>
     <w:p>
       <w:pPr>
-        <w:spacing w:line="360" w:lineRule="auto"/>
+        <w:spacing w:before="240" w:after="240" w:line="360" w:lineRule="auto"/>
         <w:ind w:firstLine="709"/>
         <w:jc w:val="center"/>
         <w:rPr>
-          <w:sz w:val="14"/>
-          <w:szCs w:val="28"/>
-        </w:rPr>
-      </w:pPr>
-    </w:p>
-    <w:p>
-      <w:pPr>
-        <w:spacing w:line="360" w:lineRule="auto"/>
-        <w:ind w:firstLine="709"/>
-        <w:jc w:val="center"/>
-        <w:rPr>
-          <w:szCs w:val="28"/>
-        </w:rPr>
-      </w:pPr>
-      <w:r>
-        <w:rPr>
-          <w:szCs w:val="28"/>
-        </w:rPr>
-        <w:t>Рисунок 2.6 – Общий вид веб-интерфейса системы</w:t>
-      </w:r>
-    </w:p>
-    <w:p>
-      <w:pPr>
-        <w:spacing w:line="360" w:lineRule="auto"/>
-        <w:ind w:firstLine="709"/>
-        <w:jc w:val="center"/>
-        <w:rPr>
-          <w:szCs w:val="28"/>
-        </w:rPr>
-      </w:pPr>
+          <w:szCs w:val="28"/>
+        </w:rPr>
+      </w:pPr>
+      <w:r>
+        <w:rPr>
+          <w:szCs w:val="28"/>
+        </w:rPr>
+        <w:t>Рисунок 2.6 – О</w:t>
+      </w:r>
+      <w:r>
+        <w:rPr>
+          <w:szCs w:val="28"/>
+        </w:rPr>
+        <w:t>бщий вид веб-интерфейса системы</w:t>
+      </w:r>
     </w:p>
     <w:p>
       <w:pPr>
@@ -8981,6 +8876,7 @@
           <w:sz w:val="28"/>
           <w:szCs w:val="28"/>
         </w:rPr>
+        <w:lastRenderedPageBreak/>
         <w:t xml:space="preserve">Необходимо формировать отчёты о количествах опубликованных изданий в виде таблицы, где в качестве колонок указана кафедра или вид издания, и выбранные пользователем годы выпуска издания </w:t>
       </w:r>
       <w:r>
@@ -9013,8 +8909,8 @@
         </w:rPr>
         <w:drawing>
           <wp:inline distT="0" distB="0" distL="0" distR="0" wp14:anchorId="2EC71F1F" wp14:editId="2801A242">
-            <wp:extent cx="5939790" cy="4375150"/>
-            <wp:effectExtent l="0" t="0" r="3810" b="6350"/>
+            <wp:extent cx="5939790" cy="4267200"/>
+            <wp:effectExtent l="0" t="0" r="3810" b="0"/>
             <wp:docPr id="3" name="Рисунок 3"/>
             <wp:cNvGraphicFramePr>
               <a:graphicFrameLocks xmlns:a="http://schemas.openxmlformats.org/drawingml/2006/main" noChangeAspect="1"/>
@@ -9041,7 +8937,7 @@
                   <pic:spPr>
                     <a:xfrm>
                       <a:off x="0" y="0"/>
-                      <a:ext cx="5939790" cy="4375150"/>
+                      <a:ext cx="5941909" cy="4268722"/>
                     </a:xfrm>
                     <a:prstGeom prst="rect">
                       <a:avLst/>
@@ -9056,7 +8952,7 @@
     </w:p>
     <w:p>
       <w:pPr>
-        <w:spacing w:line="360" w:lineRule="auto"/>
+        <w:spacing w:before="240" w:after="240" w:line="360" w:lineRule="auto"/>
         <w:jc w:val="center"/>
         <w:rPr>
           <w:szCs w:val="28"/>
@@ -9084,7 +8980,6 @@
           <w:sz w:val="28"/>
           <w:szCs w:val="28"/>
         </w:rPr>
-        <w:lastRenderedPageBreak/>
         <w:t xml:space="preserve">Также, для лучшего восприятия информации, помимо таблицы, необходимо формировать диаграмму, на основе этих данных </w:t>
       </w:r>
       <w:r>
@@ -9117,6 +9012,7 @@
           <w:szCs w:val="28"/>
           <w:lang w:eastAsia="ru-RU"/>
         </w:rPr>
+        <w:lastRenderedPageBreak/>
         <w:drawing>
           <wp:inline distT="0" distB="0" distL="0" distR="0" wp14:anchorId="61BA8814" wp14:editId="4C0359C1">
             <wp:extent cx="5888527" cy="3973286"/>
@@ -9167,7 +9063,7 @@
     </w:p>
     <w:p>
       <w:pPr>
-        <w:spacing w:line="360" w:lineRule="auto"/>
+        <w:spacing w:before="240" w:after="240" w:line="360" w:lineRule="auto"/>
         <w:ind w:firstLine="709"/>
         <w:jc w:val="center"/>
         <w:rPr>
@@ -9183,27 +9079,16 @@
     </w:p>
     <w:p>
       <w:pPr>
-        <w:spacing w:line="360" w:lineRule="auto"/>
-        <w:jc w:val="both"/>
-        <w:rPr>
-          <w:sz w:val="28"/>
-          <w:szCs w:val="28"/>
-          <w:lang w:eastAsia="ru-RU"/>
-        </w:rPr>
-      </w:pPr>
-    </w:p>
-    <w:p>
-      <w:pPr>
         <w:pStyle w:val="2"/>
       </w:pPr>
-      <w:bookmarkStart w:id="12" w:name="_Toc41583893"/>
+      <w:bookmarkStart w:id="13" w:name="_Toc41583893"/>
       <w:r>
         <w:t xml:space="preserve">2.3 Требования к аппаратным, </w:t>
       </w:r>
       <w:r>
         <w:t>программным и коммуникационным интерфейсам</w:t>
       </w:r>
-      <w:bookmarkEnd w:id="12"/>
+      <w:bookmarkEnd w:id="13"/>
     </w:p>
     <w:p>
       <w:pPr>
@@ -9416,7 +9301,6 @@
           <w:sz w:val="28"/>
           <w:szCs w:val="28"/>
         </w:rPr>
-        <w:lastRenderedPageBreak/>
         <w:t>набором</w:t>
       </w:r>
       <w:proofErr w:type="gramEnd"/>
@@ -9522,6 +9406,7 @@
           <w:szCs w:val="28"/>
           <w:lang w:val="en-US"/>
         </w:rPr>
+        <w:lastRenderedPageBreak/>
         <w:t>Composer</w:t>
       </w:r>
       <w:r>
@@ -9811,14 +9696,14 @@
       <w:pPr>
         <w:pStyle w:val="2"/>
       </w:pPr>
-      <w:bookmarkStart w:id="13" w:name="_Toc41583894"/>
+      <w:bookmarkStart w:id="14" w:name="_Toc41583894"/>
       <w:r>
         <w:t xml:space="preserve">2.4 </w:t>
       </w:r>
       <w:r>
         <w:t>Требования к пользователям продукта</w:t>
       </w:r>
-      <w:bookmarkEnd w:id="13"/>
+      <w:bookmarkEnd w:id="14"/>
     </w:p>
     <w:p>
       <w:pPr>
@@ -10172,14 +10057,14 @@
       <w:pPr>
         <w:pStyle w:val="2"/>
       </w:pPr>
-      <w:bookmarkStart w:id="14" w:name="_Toc41583895"/>
+      <w:bookmarkStart w:id="15" w:name="_Toc41583895"/>
       <w:r>
         <w:t xml:space="preserve">2.5 </w:t>
       </w:r>
       <w:r>
         <w:t>Требования к адаптации на месте</w:t>
       </w:r>
-      <w:bookmarkEnd w:id="14"/>
+      <w:bookmarkEnd w:id="15"/>
     </w:p>
     <w:p>
       <w:pPr>
@@ -10356,15 +10241,14 @@
       <w:pPr>
         <w:pStyle w:val="2"/>
       </w:pPr>
-      <w:bookmarkStart w:id="15" w:name="_Toc41583896"/>
-      <w:r>
-        <w:lastRenderedPageBreak/>
+      <w:bookmarkStart w:id="16" w:name="_Toc41583896"/>
+      <w:r>
         <w:t xml:space="preserve">2.6 </w:t>
       </w:r>
       <w:r>
         <w:t>Функции продукта</w:t>
       </w:r>
-      <w:bookmarkEnd w:id="15"/>
+      <w:bookmarkEnd w:id="16"/>
     </w:p>
     <w:p>
       <w:pPr>
@@ -10416,6 +10300,7 @@
           <w:szCs w:val="28"/>
           <w:lang w:val="en-US"/>
         </w:rPr>
+        <w:lastRenderedPageBreak/>
         <w:t>c</w:t>
       </w:r>
       <w:r>
@@ -10941,8 +10826,8 @@
       <w:pPr>
         <w:pStyle w:val="2"/>
       </w:pPr>
-      <w:bookmarkStart w:id="16" w:name="_Toc6866325"/>
-      <w:bookmarkStart w:id="17" w:name="_Toc41583897"/>
+      <w:bookmarkStart w:id="17" w:name="_Toc6866325"/>
+      <w:bookmarkStart w:id="18" w:name="_Toc41583897"/>
       <w:r>
         <w:t>2.7</w:t>
       </w:r>
@@ -10952,11 +10837,11 @@
       <w:r>
         <w:t xml:space="preserve">Сценарии работы </w:t>
       </w:r>
-      <w:bookmarkEnd w:id="16"/>
+      <w:bookmarkEnd w:id="17"/>
       <w:r>
         <w:t>системы</w:t>
       </w:r>
-      <w:bookmarkEnd w:id="17"/>
+      <w:bookmarkEnd w:id="18"/>
     </w:p>
     <w:p/>
     <w:p>
@@ -11098,34 +10983,42 @@
           <w:szCs w:val="28"/>
           <w:shd w:val="clear" w:color="auto" w:fill="FFFFFF"/>
         </w:rPr>
+        <w:t>система</w:t>
+      </w:r>
+      <w:proofErr w:type="gramEnd"/>
+      <w:r>
+        <w:rPr>
+          <w:sz w:val="28"/>
+          <w:szCs w:val="28"/>
+          <w:shd w:val="clear" w:color="auto" w:fill="FFFFFF"/>
+        </w:rPr>
+        <w:t xml:space="preserve"> загружает главную страницу с навигационным меню, находящемуся в секции “</w:t>
+      </w:r>
+      <w:r>
+        <w:rPr>
+          <w:sz w:val="28"/>
+          <w:szCs w:val="28"/>
+          <w:shd w:val="clear" w:color="auto" w:fill="FFFFFF"/>
+          <w:lang w:val="en-US"/>
+        </w:rPr>
+        <w:t>Header</w:t>
+      </w:r>
+      <w:r>
+        <w:rPr>
+          <w:sz w:val="28"/>
+          <w:szCs w:val="28"/>
+          <w:shd w:val="clear" w:color="auto" w:fill="FFFFFF"/>
+        </w:rPr>
+        <w:t xml:space="preserve">” (рисунок 2.6), выпадающими меню для </w:t>
+      </w:r>
+      <w:r>
+        <w:rPr>
+          <w:sz w:val="28"/>
+          <w:szCs w:val="28"/>
+          <w:shd w:val="clear" w:color="auto" w:fill="FFFFFF"/>
+        </w:rPr>
         <w:lastRenderedPageBreak/>
-        <w:t>система</w:t>
-      </w:r>
-      <w:proofErr w:type="gramEnd"/>
-      <w:r>
-        <w:rPr>
-          <w:sz w:val="28"/>
-          <w:szCs w:val="28"/>
-          <w:shd w:val="clear" w:color="auto" w:fill="FFFFFF"/>
-        </w:rPr>
-        <w:t xml:space="preserve"> загружает главную страницу с навигационным меню, находящемуся в секции “</w:t>
-      </w:r>
-      <w:r>
-        <w:rPr>
-          <w:sz w:val="28"/>
-          <w:szCs w:val="28"/>
-          <w:shd w:val="clear" w:color="auto" w:fill="FFFFFF"/>
-          <w:lang w:val="en-US"/>
-        </w:rPr>
-        <w:t>Header</w:t>
-      </w:r>
-      <w:r>
-        <w:rPr>
-          <w:sz w:val="28"/>
-          <w:szCs w:val="28"/>
-          <w:shd w:val="clear" w:color="auto" w:fill="FFFFFF"/>
-        </w:rPr>
-        <w:t xml:space="preserve">” (рисунок 2.6), выпадающими меню для фильтрации, таблицей методических изданий, кнопками для взаимодействия с изданиями и подвал сайта. </w:t>
+        <w:t xml:space="preserve">фильтрации, таблицей методических изданий, кнопками для взаимодействия с изданиями и подвал сайта. </w:t>
       </w:r>
     </w:p>
     <w:p>
@@ -11734,7 +11627,6 @@
           <w:szCs w:val="28"/>
           <w:shd w:val="clear" w:color="auto" w:fill="FFFFFF"/>
         </w:rPr>
-        <w:lastRenderedPageBreak/>
         <w:t>на</w:t>
       </w:r>
       <w:proofErr w:type="gramEnd"/>
@@ -11777,6 +11669,7 @@
           <w:szCs w:val="28"/>
           <w:shd w:val="clear" w:color="auto" w:fill="FFFFFF"/>
         </w:rPr>
+        <w:lastRenderedPageBreak/>
         <w:t>пользователь</w:t>
       </w:r>
       <w:proofErr w:type="gramEnd"/>
@@ -12318,7 +12211,6 @@
         <w:rPr>
           <w:sz w:val="28"/>
         </w:rPr>
-        <w:lastRenderedPageBreak/>
         <w:t>Сценарий «Просмотр методических изданий с фильтрами»:</w:t>
       </w:r>
     </w:p>
@@ -12344,6 +12236,7 @@
           <w:szCs w:val="28"/>
           <w:shd w:val="clear" w:color="auto" w:fill="FFFFFF"/>
         </w:rPr>
+        <w:lastRenderedPageBreak/>
         <w:t>пользователь</w:t>
       </w:r>
       <w:proofErr w:type="gramEnd"/>
@@ -12804,7 +12697,6 @@
         <w:rPr>
           <w:sz w:val="28"/>
         </w:rPr>
-        <w:lastRenderedPageBreak/>
         <w:t>Сценарий «Ошибка создания нового издания»:</w:t>
       </w:r>
     </w:p>
@@ -12830,6 +12722,7 @@
           <w:szCs w:val="28"/>
           <w:shd w:val="clear" w:color="auto" w:fill="FFFFFF"/>
         </w:rPr>
+        <w:lastRenderedPageBreak/>
         <w:t>пользователь</w:t>
       </w:r>
       <w:proofErr w:type="gramEnd"/>
@@ -13322,7 +13215,6 @@
           <w:szCs w:val="28"/>
           <w:shd w:val="clear" w:color="auto" w:fill="FFFFFF"/>
         </w:rPr>
-        <w:lastRenderedPageBreak/>
         <w:t>система</w:t>
       </w:r>
       <w:proofErr w:type="gramEnd"/>
@@ -13357,6 +13249,7 @@
           <w:szCs w:val="28"/>
           <w:shd w:val="clear" w:color="auto" w:fill="FFFFFF"/>
         </w:rPr>
+        <w:lastRenderedPageBreak/>
         <w:t>сайт</w:t>
       </w:r>
       <w:proofErr w:type="gramEnd"/>
@@ -15246,7 +15139,7 @@
       <w:pPr>
         <w:pStyle w:val="1"/>
       </w:pPr>
-      <w:bookmarkStart w:id="18" w:name="_Toc41583898"/>
+      <w:bookmarkStart w:id="19" w:name="_Toc41583898"/>
       <w:r>
         <w:lastRenderedPageBreak/>
         <w:t>3</w:t>
@@ -15260,7 +15153,7 @@
         </w:rPr>
         <w:t>ОБОСНОВАНИЕ ВЫБОРА ТЕХНОЛОГИЙ И ПРОГРАММНЫХ СРЕДСТВ</w:t>
       </w:r>
-      <w:bookmarkEnd w:id="18"/>
+      <w:bookmarkEnd w:id="19"/>
     </w:p>
     <w:p>
       <w:pPr>
@@ -15282,8 +15175,8 @@
           <w:lang w:eastAsia="en-US"/>
         </w:rPr>
       </w:pPr>
-      <w:bookmarkStart w:id="19" w:name="_Toc6866328"/>
-      <w:bookmarkStart w:id="20" w:name="_Toc41583899"/>
+      <w:bookmarkStart w:id="20" w:name="_Toc6866328"/>
+      <w:bookmarkStart w:id="21" w:name="_Toc41583899"/>
       <w:r>
         <w:rPr>
           <w:lang w:eastAsia="en-US"/>
@@ -15296,8 +15189,8 @@
         </w:rPr>
         <w:t>PHP</w:t>
       </w:r>
-      <w:bookmarkEnd w:id="19"/>
       <w:bookmarkEnd w:id="20"/>
+      <w:bookmarkEnd w:id="21"/>
     </w:p>
     <w:p>
       <w:pPr>
@@ -15382,8 +15275,8 @@
           <w:rFonts w:cs="Times New Roman"/>
         </w:rPr>
       </w:pPr>
-      <w:bookmarkStart w:id="21" w:name="_Toc6866329"/>
-      <w:bookmarkStart w:id="22" w:name="_Toc41583900"/>
+      <w:bookmarkStart w:id="22" w:name="_Toc6866329"/>
+      <w:bookmarkStart w:id="23" w:name="_Toc41583900"/>
       <w:r>
         <w:rPr>
           <w:rFonts w:cs="Times New Roman"/>
@@ -15397,8 +15290,8 @@
         </w:rPr>
         <w:t>MYSQL</w:t>
       </w:r>
-      <w:bookmarkEnd w:id="21"/>
       <w:bookmarkEnd w:id="22"/>
+      <w:bookmarkEnd w:id="23"/>
     </w:p>
     <w:p>
       <w:pPr>
@@ -15455,8 +15348,8 @@
           <w:rFonts w:cs="Times New Roman"/>
         </w:rPr>
       </w:pPr>
-      <w:bookmarkStart w:id="23" w:name="_Toc6866330"/>
-      <w:bookmarkStart w:id="24" w:name="_Toc41583901"/>
+      <w:bookmarkStart w:id="24" w:name="_Toc6866330"/>
+      <w:bookmarkStart w:id="25" w:name="_Toc41583901"/>
       <w:r>
         <w:rPr>
           <w:rFonts w:cs="Times New Roman"/>
@@ -15483,8 +15376,8 @@
         </w:rPr>
         <w:t>APACHE</w:t>
       </w:r>
-      <w:bookmarkEnd w:id="23"/>
       <w:bookmarkEnd w:id="24"/>
+      <w:bookmarkEnd w:id="25"/>
     </w:p>
     <w:p>
       <w:pPr>
@@ -15727,16 +15620,16 @@
           <w:szCs w:val="28"/>
         </w:rPr>
       </w:pPr>
-      <w:bookmarkStart w:id="25" w:name="_Toc6866331"/>
-      <w:bookmarkStart w:id="26" w:name="_Toc41583902"/>
+      <w:bookmarkStart w:id="26" w:name="_Toc6866331"/>
+      <w:bookmarkStart w:id="27" w:name="_Toc41583902"/>
       <w:r>
         <w:rPr>
           <w:rFonts w:cs="Times New Roman"/>
         </w:rPr>
         <w:t>3.4 Laravel 5</w:t>
       </w:r>
-      <w:bookmarkEnd w:id="25"/>
       <w:bookmarkEnd w:id="26"/>
+      <w:bookmarkEnd w:id="27"/>
     </w:p>
     <w:p>
       <w:pPr>
@@ -15839,16 +15732,16 @@
           <w:rFonts w:cs="Times New Roman"/>
         </w:rPr>
       </w:pPr>
-      <w:bookmarkStart w:id="27" w:name="_Toc6866332"/>
-      <w:bookmarkStart w:id="28" w:name="_Toc41583903"/>
+      <w:bookmarkStart w:id="28" w:name="_Toc6866332"/>
+      <w:bookmarkStart w:id="29" w:name="_Toc41583903"/>
       <w:r>
         <w:rPr>
           <w:rFonts w:cs="Times New Roman"/>
         </w:rPr>
         <w:t>3.5 Bootstrap 4</w:t>
       </w:r>
-      <w:bookmarkEnd w:id="27"/>
       <w:bookmarkEnd w:id="28"/>
+      <w:bookmarkEnd w:id="29"/>
     </w:p>
     <w:p>
       <w:pPr>
@@ -16145,7 +16038,7 @@
           <w:rFonts w:cs="Times New Roman"/>
         </w:rPr>
       </w:pPr>
-      <w:bookmarkStart w:id="29" w:name="_Toc41583904"/>
+      <w:bookmarkStart w:id="30" w:name="_Toc41583904"/>
       <w:r>
         <w:rPr>
           <w:rFonts w:cs="Times New Roman"/>
@@ -16158,7 +16051,7 @@
         </w:rPr>
         <w:t>jQuery</w:t>
       </w:r>
-      <w:bookmarkEnd w:id="29"/>
+      <w:bookmarkEnd w:id="30"/>
     </w:p>
     <w:p>
       <w:pPr>
@@ -16440,14 +16333,14 @@
           <w:rFonts w:cs="Times New Roman"/>
         </w:rPr>
       </w:pPr>
-      <w:bookmarkStart w:id="30" w:name="_Toc41583905"/>
+      <w:bookmarkStart w:id="31" w:name="_Toc41583905"/>
       <w:r>
         <w:rPr>
           <w:rFonts w:cs="Times New Roman"/>
         </w:rPr>
         <w:t>3.7 AJAX</w:t>
       </w:r>
-      <w:bookmarkEnd w:id="30"/>
+      <w:bookmarkEnd w:id="31"/>
     </w:p>
     <w:p>
       <w:pPr>
@@ -16654,8 +16547,8 @@
           <w:rFonts w:cs="Times New Roman"/>
         </w:rPr>
       </w:pPr>
-      <w:bookmarkStart w:id="31" w:name="_Toc6866333"/>
-      <w:bookmarkStart w:id="32" w:name="_Toc41583906"/>
+      <w:bookmarkStart w:id="32" w:name="_Toc6866333"/>
+      <w:bookmarkStart w:id="33" w:name="_Toc41583906"/>
       <w:r>
         <w:rPr>
           <w:rFonts w:cs="Times New Roman"/>
@@ -16668,8 +16561,8 @@
         </w:rPr>
         <w:t xml:space="preserve"> Архитектура «клиент-сервер»</w:t>
       </w:r>
-      <w:bookmarkEnd w:id="31"/>
       <w:bookmarkEnd w:id="32"/>
+      <w:bookmarkEnd w:id="33"/>
     </w:p>
     <w:p>
       <w:pPr>
@@ -16803,19 +16696,9 @@
     </w:p>
     <w:p>
       <w:pPr>
-        <w:spacing w:line="360" w:lineRule="auto"/>
+        <w:spacing w:before="240" w:after="240" w:line="360" w:lineRule="auto"/>
         <w:jc w:val="center"/>
         <w:rPr>
-          <w:sz w:val="14"/>
-          <w:lang w:val="en-US"/>
-        </w:rPr>
-      </w:pPr>
-    </w:p>
-    <w:p>
-      <w:pPr>
-        <w:spacing w:line="360" w:lineRule="auto"/>
-        <w:jc w:val="center"/>
-        <w:rPr>
           <w:sz w:val="28"/>
           <w:szCs w:val="28"/>
         </w:rPr>
@@ -16825,18 +16708,6 @@
           <w:szCs w:val="28"/>
         </w:rPr>
         <w:t>Рисунок 3.1 – Модель взаимодействия клиент-сервер</w:t>
-      </w:r>
-    </w:p>
-    <w:p>
-      <w:pPr>
-        <w:rPr>
-          <w:b/>
-          <w:kern w:val="28"/>
-          <w:szCs w:val="24"/>
-        </w:rPr>
-      </w:pPr>
-      <w:r>
-        <w:br w:type="page"/>
       </w:r>
     </w:p>
     <w:p>
@@ -16851,8 +16722,8 @@
           <w:lang w:eastAsia="ar-SA"/>
         </w:rPr>
       </w:pPr>
-      <w:bookmarkStart w:id="33" w:name="_Toc6866335"/>
       <w:bookmarkStart w:id="34" w:name="_Toc41583907"/>
+      <w:bookmarkStart w:id="35" w:name="_Toc6866335"/>
       <w:r>
         <w:rPr>
           <w:rFonts w:eastAsia="Times New Roman" w:cs="Times New Roman"/>
@@ -16894,7 +16765,7 @@
       <w:pPr>
         <w:pStyle w:val="2"/>
       </w:pPr>
-      <w:bookmarkStart w:id="35" w:name="_Toc41583908"/>
+      <w:bookmarkStart w:id="36" w:name="_Toc41583908"/>
       <w:r>
         <w:t>4</w:t>
       </w:r>
@@ -16907,8 +16778,8 @@
       <w:r>
         <w:t xml:space="preserve"> Входные и выходные данные</w:t>
       </w:r>
-      <w:bookmarkEnd w:id="33"/>
       <w:bookmarkEnd w:id="35"/>
+      <w:bookmarkEnd w:id="36"/>
     </w:p>
     <w:p/>
     <w:p>
@@ -17281,8 +17152,8 @@
           <w:color w:val="000000"/>
         </w:rPr>
       </w:pPr>
-      <w:bookmarkStart w:id="36" w:name="_Toc6866336"/>
-      <w:bookmarkStart w:id="37" w:name="_Toc41583909"/>
+      <w:bookmarkStart w:id="37" w:name="_Toc6866336"/>
+      <w:bookmarkStart w:id="38" w:name="_Toc41583909"/>
       <w:r>
         <w:t>4</w:t>
       </w:r>
@@ -17301,8 +17172,8 @@
         </w:rPr>
         <w:t>Проектирование</w:t>
       </w:r>
-      <w:bookmarkEnd w:id="36"/>
       <w:bookmarkEnd w:id="37"/>
+      <w:bookmarkEnd w:id="38"/>
     </w:p>
     <w:p>
       <w:pPr>
@@ -17318,15 +17189,15 @@
           <w:i w:val="0"/>
         </w:rPr>
       </w:pPr>
-      <w:bookmarkStart w:id="38" w:name="_Toc6866337"/>
-      <w:bookmarkStart w:id="39" w:name="_Toc41583910"/>
+      <w:bookmarkStart w:id="39" w:name="_Toc6866337"/>
+      <w:bookmarkStart w:id="40" w:name="_Toc41583910"/>
       <w:r>
         <w:t>4.2.1 Проектирование структуры</w:t>
       </w:r>
       <w:r>
         <w:t xml:space="preserve"> </w:t>
       </w:r>
-      <w:bookmarkEnd w:id="38"/>
+      <w:bookmarkEnd w:id="39"/>
       <w:r>
         <w:rPr>
           <w:lang w:val="en-US"/>
@@ -17336,7 +17207,7 @@
       <w:r>
         <w:t>-приложения</w:t>
       </w:r>
-      <w:bookmarkEnd w:id="39"/>
+      <w:bookmarkEnd w:id="40"/>
     </w:p>
     <w:p>
       <w:pPr>
@@ -17732,7 +17603,7 @@
     </w:p>
     <w:p>
       <w:pPr>
-        <w:spacing w:line="360" w:lineRule="auto"/>
+        <w:spacing w:before="240" w:after="240" w:line="360" w:lineRule="auto"/>
         <w:jc w:val="center"/>
         <w:rPr>
           <w:szCs w:val="28"/>
@@ -17756,15 +17627,6 @@
         </w:rPr>
         <w:t>Структура проекта</w:t>
       </w:r>
-    </w:p>
-    <w:p>
-      <w:pPr>
-        <w:spacing w:line="360" w:lineRule="auto"/>
-        <w:jc w:val="center"/>
-        <w:rPr>
-          <w:szCs w:val="28"/>
-        </w:rPr>
-      </w:pPr>
     </w:p>
     <w:p>
       <w:pPr>
@@ -18548,13 +18410,13 @@
           <w:i w:val="0"/>
         </w:rPr>
       </w:pPr>
-      <w:bookmarkStart w:id="40" w:name="_Toc6866338"/>
-      <w:bookmarkStart w:id="41" w:name="_Toc41583911"/>
+      <w:bookmarkStart w:id="41" w:name="_Toc6866338"/>
+      <w:bookmarkStart w:id="42" w:name="_Toc41583911"/>
       <w:r>
         <w:t>4.2.2 Концептуальное проектирование БД</w:t>
       </w:r>
-      <w:bookmarkEnd w:id="40"/>
       <w:bookmarkEnd w:id="41"/>
+      <w:bookmarkEnd w:id="42"/>
     </w:p>
     <w:p>
       <w:pPr>
@@ -19251,13 +19113,13 @@
           <w:i w:val="0"/>
         </w:rPr>
       </w:pPr>
-      <w:bookmarkStart w:id="42" w:name="_Toc6866339"/>
-      <w:bookmarkStart w:id="43" w:name="_Toc41583912"/>
+      <w:bookmarkStart w:id="43" w:name="_Toc6866339"/>
+      <w:bookmarkStart w:id="44" w:name="_Toc41583912"/>
       <w:r>
         <w:t>4.2.3 Логическое проектирование БД</w:t>
       </w:r>
-      <w:bookmarkEnd w:id="42"/>
       <w:bookmarkEnd w:id="43"/>
+      <w:bookmarkEnd w:id="44"/>
     </w:p>
     <w:p>
       <w:pPr>
@@ -19474,7 +19336,7 @@
     </w:p>
     <w:p>
       <w:pPr>
-        <w:spacing w:line="360" w:lineRule="auto"/>
+        <w:spacing w:before="240" w:after="240" w:line="360" w:lineRule="auto"/>
         <w:jc w:val="center"/>
         <w:rPr>
           <w:szCs w:val="28"/>
@@ -19506,13 +19368,13 @@
           <w:i w:val="0"/>
         </w:rPr>
       </w:pPr>
-      <w:bookmarkStart w:id="44" w:name="_Toc6866340"/>
-      <w:bookmarkStart w:id="45" w:name="_Toc41583913"/>
+      <w:bookmarkStart w:id="45" w:name="_Toc6866340"/>
+      <w:bookmarkStart w:id="46" w:name="_Toc41583913"/>
       <w:r>
         <w:t>4.2.4 Физическое проектирование БД</w:t>
       </w:r>
-      <w:bookmarkEnd w:id="44"/>
       <w:bookmarkEnd w:id="45"/>
+      <w:bookmarkEnd w:id="46"/>
     </w:p>
     <w:p>
       <w:pPr>
@@ -19745,19 +19607,9 @@
     </w:p>
     <w:p>
       <w:pPr>
-        <w:spacing w:line="360" w:lineRule="auto"/>
+        <w:spacing w:before="240" w:after="240" w:line="360" w:lineRule="auto"/>
         <w:jc w:val="center"/>
         <w:rPr>
-          <w:sz w:val="14"/>
-          <w:szCs w:val="28"/>
-        </w:rPr>
-      </w:pPr>
-    </w:p>
-    <w:p>
-      <w:pPr>
-        <w:spacing w:line="360" w:lineRule="auto"/>
-        <w:jc w:val="center"/>
-        <w:rPr>
           <w:szCs w:val="28"/>
         </w:rPr>
       </w:pPr>
@@ -19792,16 +19644,6 @@
         </w:rPr>
         <w:t>»</w:t>
       </w:r>
-    </w:p>
-    <w:p>
-      <w:pPr>
-        <w:spacing w:line="360" w:lineRule="auto"/>
-        <w:jc w:val="center"/>
-        <w:rPr>
-          <w:noProof/>
-          <w:lang w:eastAsia="ru-RU"/>
-        </w:rPr>
-      </w:pPr>
     </w:p>
     <w:p>
       <w:pPr>
@@ -19864,19 +19706,9 @@
     </w:p>
     <w:p>
       <w:pPr>
-        <w:spacing w:line="360" w:lineRule="auto"/>
+        <w:spacing w:before="240" w:after="240" w:line="360" w:lineRule="auto"/>
         <w:jc w:val="center"/>
         <w:rPr>
-          <w:sz w:val="14"/>
-          <w:szCs w:val="28"/>
-        </w:rPr>
-      </w:pPr>
-    </w:p>
-    <w:p>
-      <w:pPr>
-        <w:spacing w:line="360" w:lineRule="auto"/>
-        <w:jc w:val="center"/>
-        <w:rPr>
           <w:szCs w:val="28"/>
         </w:rPr>
       </w:pPr>
@@ -19905,16 +19737,6 @@
         </w:rPr>
         <w:t>»</w:t>
       </w:r>
-    </w:p>
-    <w:p>
-      <w:pPr>
-        <w:spacing w:line="360" w:lineRule="auto"/>
-        <w:jc w:val="center"/>
-        <w:rPr>
-          <w:noProof/>
-          <w:lang w:eastAsia="ru-RU"/>
-        </w:rPr>
-      </w:pPr>
     </w:p>
     <w:p>
       <w:pPr>
@@ -19977,19 +19799,9 @@
     </w:p>
     <w:p>
       <w:pPr>
-        <w:spacing w:line="360" w:lineRule="auto"/>
+        <w:spacing w:before="240" w:after="240" w:line="360" w:lineRule="auto"/>
         <w:jc w:val="center"/>
         <w:rPr>
-          <w:sz w:val="14"/>
-          <w:szCs w:val="28"/>
-        </w:rPr>
-      </w:pPr>
-    </w:p>
-    <w:p>
-      <w:pPr>
-        <w:spacing w:line="360" w:lineRule="auto"/>
-        <w:jc w:val="center"/>
-        <w:rPr>
           <w:szCs w:val="28"/>
         </w:rPr>
       </w:pPr>
@@ -20018,15 +19830,6 @@
         </w:rPr>
         <w:t>»</w:t>
       </w:r>
-    </w:p>
-    <w:p>
-      <w:pPr>
-        <w:spacing w:line="360" w:lineRule="auto"/>
-        <w:jc w:val="center"/>
-        <w:rPr>
-          <w:szCs w:val="28"/>
-        </w:rPr>
-      </w:pPr>
     </w:p>
     <w:p>
       <w:pPr>
@@ -20085,19 +19888,9 @@
     </w:p>
     <w:p>
       <w:pPr>
-        <w:spacing w:line="360" w:lineRule="auto"/>
+        <w:spacing w:before="240" w:after="240" w:line="360" w:lineRule="auto"/>
         <w:jc w:val="center"/>
         <w:rPr>
-          <w:sz w:val="14"/>
-          <w:szCs w:val="28"/>
-        </w:rPr>
-      </w:pPr>
-    </w:p>
-    <w:p>
-      <w:pPr>
-        <w:spacing w:line="360" w:lineRule="auto"/>
-        <w:jc w:val="center"/>
-        <w:rPr>
           <w:szCs w:val="28"/>
         </w:rPr>
       </w:pPr>
@@ -20145,15 +19938,6 @@
         </w:rPr>
         <w:t>»</w:t>
       </w:r>
-    </w:p>
-    <w:p>
-      <w:pPr>
-        <w:spacing w:line="360" w:lineRule="auto"/>
-        <w:jc w:val="center"/>
-        <w:rPr>
-          <w:szCs w:val="28"/>
-        </w:rPr>
-      </w:pPr>
     </w:p>
     <w:p>
       <w:pPr>
@@ -20212,80 +19996,62 @@
     </w:p>
     <w:p>
       <w:pPr>
+        <w:spacing w:before="240" w:after="240" w:line="360" w:lineRule="auto"/>
+        <w:jc w:val="center"/>
+        <w:rPr>
+          <w:szCs w:val="28"/>
+        </w:rPr>
+      </w:pPr>
+      <w:r>
+        <w:rPr>
+          <w:szCs w:val="28"/>
+        </w:rPr>
+        <w:t>Рисунок 4.</w:t>
+      </w:r>
+      <w:r>
+        <w:rPr>
+          <w:szCs w:val="28"/>
+        </w:rPr>
+        <w:t>7</w:t>
+      </w:r>
+      <w:r>
+        <w:rPr>
+          <w:szCs w:val="28"/>
+        </w:rPr>
+        <w:t xml:space="preserve"> – Физическая модель таблицы «</w:t>
+      </w:r>
+      <w:r>
+        <w:rPr>
+          <w:szCs w:val="28"/>
+          <w:lang w:val="en-US"/>
+        </w:rPr>
+        <w:t>Users</w:t>
+      </w:r>
+      <w:r>
+        <w:rPr>
+          <w:szCs w:val="28"/>
+        </w:rPr>
+        <w:t>_</w:t>
+      </w:r>
+      <w:r>
+        <w:rPr>
+          <w:szCs w:val="28"/>
+          <w:lang w:val="en-US"/>
+        </w:rPr>
+        <w:t>Authors</w:t>
+      </w:r>
+      <w:r>
+        <w:rPr>
+          <w:szCs w:val="28"/>
+        </w:rPr>
+        <w:t>»</w:t>
+      </w:r>
+    </w:p>
+    <w:p>
+      <w:pPr>
         <w:spacing w:line="360" w:lineRule="auto"/>
         <w:jc w:val="center"/>
         <w:rPr>
-          <w:sz w:val="14"/>
-          <w:szCs w:val="28"/>
-        </w:rPr>
-      </w:pPr>
-    </w:p>
-    <w:p>
-      <w:pPr>
-        <w:spacing w:line="360" w:lineRule="auto"/>
-        <w:jc w:val="center"/>
-        <w:rPr>
-          <w:szCs w:val="28"/>
-        </w:rPr>
-      </w:pPr>
-      <w:r>
-        <w:rPr>
-          <w:szCs w:val="28"/>
-        </w:rPr>
-        <w:t>Рисунок 4.</w:t>
-      </w:r>
-      <w:r>
-        <w:rPr>
-          <w:szCs w:val="28"/>
-        </w:rPr>
-        <w:t>7</w:t>
-      </w:r>
-      <w:r>
-        <w:rPr>
-          <w:szCs w:val="28"/>
-        </w:rPr>
-        <w:t xml:space="preserve"> – Физическая модель таблицы «</w:t>
-      </w:r>
-      <w:r>
-        <w:rPr>
-          <w:szCs w:val="28"/>
-          <w:lang w:val="en-US"/>
-        </w:rPr>
-        <w:t>Users</w:t>
-      </w:r>
-      <w:r>
-        <w:rPr>
-          <w:szCs w:val="28"/>
-        </w:rPr>
-        <w:t>_</w:t>
-      </w:r>
-      <w:r>
-        <w:rPr>
-          <w:szCs w:val="28"/>
-          <w:lang w:val="en-US"/>
-        </w:rPr>
-        <w:t>Authors</w:t>
-      </w:r>
-      <w:r>
-        <w:rPr>
-          <w:szCs w:val="28"/>
-        </w:rPr>
-        <w:t>»</w:t>
-      </w:r>
-    </w:p>
-    <w:p>
-      <w:pPr>
-        <w:spacing w:line="360" w:lineRule="auto"/>
-        <w:rPr>
-          <w:szCs w:val="28"/>
-        </w:rPr>
-      </w:pPr>
-    </w:p>
-    <w:p>
-      <w:pPr>
-        <w:spacing w:line="360" w:lineRule="auto"/>
-        <w:jc w:val="center"/>
-        <w:rPr>
           <w:szCs w:val="28"/>
         </w:rPr>
       </w:pPr>
@@ -20294,7 +20060,6 @@
           <w:noProof/>
           <w:lang w:eastAsia="ru-RU"/>
         </w:rPr>
-        <w:lastRenderedPageBreak/>
         <w:drawing>
           <wp:inline distT="0" distB="0" distL="0" distR="0" wp14:anchorId="53B935CA" wp14:editId="03515D4E">
             <wp:extent cx="5770800" cy="569487"/>
@@ -20339,26 +20104,17 @@
     </w:p>
     <w:p>
       <w:pPr>
-        <w:spacing w:line="360" w:lineRule="auto"/>
+        <w:spacing w:before="240" w:after="240" w:line="360" w:lineRule="auto"/>
         <w:jc w:val="center"/>
         <w:rPr>
-          <w:sz w:val="14"/>
-          <w:szCs w:val="28"/>
-        </w:rPr>
-      </w:pPr>
-    </w:p>
-    <w:p>
-      <w:pPr>
-        <w:spacing w:line="360" w:lineRule="auto"/>
-        <w:jc w:val="center"/>
-        <w:rPr>
-          <w:szCs w:val="28"/>
-        </w:rPr>
-      </w:pPr>
-      <w:r>
-        <w:rPr>
-          <w:szCs w:val="28"/>
-        </w:rPr>
+          <w:szCs w:val="28"/>
+        </w:rPr>
+      </w:pPr>
+      <w:r>
+        <w:rPr>
+          <w:szCs w:val="28"/>
+        </w:rPr>
+        <w:lastRenderedPageBreak/>
         <w:t>Рисунок 4.</w:t>
       </w:r>
       <w:r>
@@ -20412,15 +20168,6 @@
         </w:rPr>
         <w:t>»</w:t>
       </w:r>
-    </w:p>
-    <w:p>
-      <w:pPr>
-        <w:spacing w:line="360" w:lineRule="auto"/>
-        <w:jc w:val="center"/>
-        <w:rPr>
-          <w:szCs w:val="28"/>
-        </w:rPr>
-      </w:pPr>
     </w:p>
     <w:p>
       <w:pPr>
@@ -20479,19 +20226,9 @@
     </w:p>
     <w:p>
       <w:pPr>
-        <w:spacing w:line="360" w:lineRule="auto"/>
+        <w:spacing w:before="240" w:after="240" w:line="360" w:lineRule="auto"/>
         <w:jc w:val="center"/>
         <w:rPr>
-          <w:sz w:val="14"/>
-          <w:szCs w:val="28"/>
-        </w:rPr>
-      </w:pPr>
-    </w:p>
-    <w:p>
-      <w:pPr>
-        <w:spacing w:line="360" w:lineRule="auto"/>
-        <w:jc w:val="center"/>
-        <w:rPr>
           <w:szCs w:val="28"/>
         </w:rPr>
       </w:pPr>
@@ -20539,15 +20276,6 @@
         </w:rPr>
         <w:t>»</w:t>
       </w:r>
-    </w:p>
-    <w:p>
-      <w:pPr>
-        <w:spacing w:line="360" w:lineRule="auto"/>
-        <w:jc w:val="center"/>
-        <w:rPr>
-          <w:szCs w:val="28"/>
-        </w:rPr>
-      </w:pPr>
     </w:p>
     <w:p>
       <w:pPr>
@@ -20606,19 +20334,9 @@
     </w:p>
     <w:p>
       <w:pPr>
-        <w:spacing w:line="360" w:lineRule="auto"/>
+        <w:spacing w:before="240" w:after="240" w:line="360" w:lineRule="auto"/>
         <w:jc w:val="center"/>
         <w:rPr>
-          <w:sz w:val="14"/>
-          <w:szCs w:val="28"/>
-        </w:rPr>
-      </w:pPr>
-    </w:p>
-    <w:p>
-      <w:pPr>
-        <w:spacing w:line="360" w:lineRule="auto"/>
-        <w:jc w:val="center"/>
-        <w:rPr>
           <w:szCs w:val="28"/>
         </w:rPr>
       </w:pPr>
@@ -20680,15 +20398,6 @@
         </w:rPr>
         <w:t>»</w:t>
       </w:r>
-    </w:p>
-    <w:p>
-      <w:pPr>
-        <w:spacing w:line="360" w:lineRule="auto"/>
-        <w:jc w:val="center"/>
-        <w:rPr>
-          <w:szCs w:val="28"/>
-        </w:rPr>
-      </w:pPr>
     </w:p>
     <w:p>
       <w:pPr>
@@ -20747,19 +20456,9 @@
     </w:p>
     <w:p>
       <w:pPr>
-        <w:spacing w:line="360" w:lineRule="auto"/>
+        <w:spacing w:before="240" w:after="240" w:line="360" w:lineRule="auto"/>
         <w:jc w:val="center"/>
         <w:rPr>
-          <w:sz w:val="14"/>
-          <w:szCs w:val="28"/>
-        </w:rPr>
-      </w:pPr>
-    </w:p>
-    <w:p>
-      <w:pPr>
-        <w:spacing w:line="360" w:lineRule="auto"/>
-        <w:jc w:val="center"/>
-        <w:rPr>
           <w:szCs w:val="28"/>
         </w:rPr>
       </w:pPr>
@@ -20794,15 +20493,6 @@
         </w:rPr>
         <w:t>»</w:t>
       </w:r>
-    </w:p>
-    <w:p>
-      <w:pPr>
-        <w:spacing w:line="360" w:lineRule="auto"/>
-        <w:jc w:val="center"/>
-        <w:rPr>
-          <w:szCs w:val="28"/>
-        </w:rPr>
-      </w:pPr>
     </w:p>
     <w:p>
       <w:pPr>
@@ -20861,19 +20551,9 @@
     </w:p>
     <w:p>
       <w:pPr>
-        <w:spacing w:line="360" w:lineRule="auto"/>
+        <w:spacing w:before="240" w:after="240" w:line="360" w:lineRule="auto"/>
         <w:jc w:val="center"/>
         <w:rPr>
-          <w:sz w:val="14"/>
-          <w:szCs w:val="28"/>
-        </w:rPr>
-      </w:pPr>
-    </w:p>
-    <w:p>
-      <w:pPr>
-        <w:spacing w:line="360" w:lineRule="auto"/>
-        <w:jc w:val="center"/>
-        <w:rPr>
           <w:szCs w:val="28"/>
         </w:rPr>
       </w:pPr>
@@ -20908,25 +20588,6 @@
         </w:rPr>
         <w:t>»</w:t>
       </w:r>
-    </w:p>
-    <w:p>
-      <w:pPr>
-        <w:spacing w:line="360" w:lineRule="auto"/>
-        <w:jc w:val="center"/>
-        <w:rPr>
-          <w:szCs w:val="28"/>
-        </w:rPr>
-      </w:pPr>
-    </w:p>
-    <w:p>
-      <w:pPr>
-        <w:spacing w:line="360" w:lineRule="auto"/>
-        <w:jc w:val="center"/>
-        <w:rPr>
-          <w:noProof/>
-          <w:lang w:eastAsia="ru-RU"/>
-        </w:rPr>
-      </w:pPr>
     </w:p>
     <w:p>
       <w:pPr>
@@ -20989,19 +20650,9 @@
     </w:p>
     <w:p>
       <w:pPr>
-        <w:spacing w:line="360" w:lineRule="auto"/>
+        <w:spacing w:before="240" w:after="240" w:line="360" w:lineRule="auto"/>
         <w:jc w:val="center"/>
         <w:rPr>
-          <w:sz w:val="14"/>
-          <w:szCs w:val="28"/>
-        </w:rPr>
-      </w:pPr>
-    </w:p>
-    <w:p>
-      <w:pPr>
-        <w:spacing w:line="360" w:lineRule="auto"/>
-        <w:jc w:val="center"/>
-        <w:rPr>
           <w:szCs w:val="28"/>
         </w:rPr>
       </w:pPr>
@@ -21042,16 +20693,6 @@
         </w:rPr>
         <w:t>»</w:t>
       </w:r>
-    </w:p>
-    <w:p>
-      <w:pPr>
-        <w:spacing w:line="360" w:lineRule="auto"/>
-        <w:jc w:val="center"/>
-        <w:rPr>
-          <w:sz w:val="22"/>
-          <w:szCs w:val="28"/>
-        </w:rPr>
-      </w:pPr>
     </w:p>
     <w:p>
       <w:pPr>
@@ -21114,17 +20755,7 @@
     </w:p>
     <w:p>
       <w:pPr>
-        <w:spacing w:line="360" w:lineRule="auto"/>
-        <w:jc w:val="center"/>
-        <w:rPr>
-          <w:sz w:val="14"/>
-          <w:szCs w:val="28"/>
-        </w:rPr>
-      </w:pPr>
-    </w:p>
-    <w:p>
-      <w:pPr>
-        <w:spacing w:line="360" w:lineRule="auto"/>
+        <w:spacing w:before="240" w:after="240" w:line="360" w:lineRule="auto"/>
         <w:jc w:val="center"/>
         <w:rPr>
           <w:szCs w:val="28"/>
@@ -21228,19 +20859,9 @@
     </w:p>
     <w:p>
       <w:pPr>
-        <w:spacing w:line="360" w:lineRule="auto"/>
+        <w:spacing w:before="240" w:after="240" w:line="360" w:lineRule="auto"/>
         <w:jc w:val="center"/>
         <w:rPr>
-          <w:sz w:val="14"/>
-          <w:szCs w:val="28"/>
-        </w:rPr>
-      </w:pPr>
-    </w:p>
-    <w:p>
-      <w:pPr>
-        <w:spacing w:line="360" w:lineRule="auto"/>
-        <w:jc w:val="center"/>
-        <w:rPr>
           <w:szCs w:val="28"/>
         </w:rPr>
       </w:pPr>
@@ -21304,26 +20925,18 @@
     </w:p>
     <w:p>
       <w:pPr>
-        <w:spacing w:line="360" w:lineRule="auto"/>
-        <w:jc w:val="center"/>
-        <w:rPr>
-          <w:szCs w:val="28"/>
-        </w:rPr>
-      </w:pPr>
-    </w:p>
-    <w:p>
-      <w:pPr>
         <w:pStyle w:val="2"/>
         <w:rPr>
           <w:color w:val="000000"/>
         </w:rPr>
       </w:pPr>
-      <w:bookmarkStart w:id="46" w:name="_Toc6866341"/>
-      <w:bookmarkStart w:id="47" w:name="_Toc41583914"/>
+      <w:bookmarkStart w:id="47" w:name="_Toc6866341"/>
+      <w:bookmarkStart w:id="48" w:name="_Toc41583914"/>
       <w:r>
         <w:rPr>
           <w:color w:val="000000"/>
         </w:rPr>
+        <w:lastRenderedPageBreak/>
         <w:t>4</w:t>
       </w:r>
       <w:r>
@@ -21363,8 +20976,8 @@
         </w:rPr>
         <w:t xml:space="preserve"> и базы данных</w:t>
       </w:r>
-      <w:bookmarkEnd w:id="46"/>
       <w:bookmarkEnd w:id="47"/>
+      <w:bookmarkEnd w:id="48"/>
     </w:p>
     <w:p/>
     <w:p>
@@ -21512,21 +21125,10 @@
     </w:p>
     <w:p>
       <w:pPr>
-        <w:spacing w:line="360" w:lineRule="auto"/>
+        <w:spacing w:before="240" w:after="240" w:line="360" w:lineRule="auto"/>
         <w:ind w:firstLine="284"/>
         <w:jc w:val="center"/>
         <w:rPr>
-          <w:sz w:val="14"/>
-          <w:lang w:val="en-US"/>
-        </w:rPr>
-      </w:pPr>
-    </w:p>
-    <w:p>
-      <w:pPr>
-        <w:spacing w:line="360" w:lineRule="auto"/>
-        <w:ind w:firstLine="284"/>
-        <w:jc w:val="center"/>
-        <w:rPr>
           <w:szCs w:val="28"/>
         </w:rPr>
       </w:pPr>
@@ -21576,16 +21178,6 @@
         </w:rPr>
         <w:t>”</w:t>
       </w:r>
-    </w:p>
-    <w:p>
-      <w:pPr>
-        <w:spacing w:line="360" w:lineRule="auto"/>
-        <w:ind w:firstLine="284"/>
-        <w:jc w:val="center"/>
-        <w:rPr>
-          <w:szCs w:val="28"/>
-        </w:rPr>
-      </w:pPr>
     </w:p>
     <w:p>
       <w:pPr>
@@ -21602,7 +21194,6 @@
           <w:sz w:val="28"/>
           <w:szCs w:val="18"/>
         </w:rPr>
-        <w:lastRenderedPageBreak/>
         <w:t>Посмотреть их полный список можно в файле “database.php” (рисунок 4.13)</w:t>
       </w:r>
     </w:p>
@@ -21616,6 +21207,7 @@
           <w:noProof/>
           <w:lang w:eastAsia="ru-RU"/>
         </w:rPr>
+        <w:lastRenderedPageBreak/>
         <w:drawing>
           <wp:inline distT="0" distB="0" distL="0" distR="0" wp14:anchorId="2140F2C0" wp14:editId="779EEEDD">
             <wp:extent cx="6120765" cy="5487670"/>
@@ -21663,20 +21255,10 @@
     </w:p>
     <w:p>
       <w:pPr>
-        <w:spacing w:line="360" w:lineRule="auto"/>
+        <w:spacing w:before="240" w:after="240" w:line="360" w:lineRule="auto"/>
         <w:ind w:firstLine="284"/>
         <w:jc w:val="center"/>
         <w:rPr>
-          <w:sz w:val="14"/>
-        </w:rPr>
-      </w:pPr>
-    </w:p>
-    <w:p>
-      <w:pPr>
-        <w:spacing w:line="360" w:lineRule="auto"/>
-        <w:ind w:firstLine="284"/>
-        <w:jc w:val="center"/>
-        <w:rPr>
           <w:szCs w:val="28"/>
         </w:rPr>
       </w:pPr>
@@ -21753,21 +21335,13 @@
     </w:p>
     <w:p>
       <w:pPr>
-        <w:spacing w:line="360" w:lineRule="auto"/>
-        <w:rPr>
-          <w:szCs w:val="28"/>
-        </w:rPr>
-      </w:pPr>
-    </w:p>
-    <w:p>
-      <w:pPr>
         <w:pStyle w:val="3"/>
         <w:rPr>
           <w:i w:val="0"/>
         </w:rPr>
       </w:pPr>
-      <w:bookmarkStart w:id="48" w:name="_Toc6866342"/>
-      <w:bookmarkStart w:id="49" w:name="_Toc41583915"/>
+      <w:bookmarkStart w:id="49" w:name="_Toc6866342"/>
+      <w:bookmarkStart w:id="50" w:name="_Toc41583915"/>
       <w:r>
         <w:t xml:space="preserve">4.3.1 Аутентификация средствами </w:t>
       </w:r>
@@ -21777,8 +21351,8 @@
         </w:rPr>
         <w:t>Laravel</w:t>
       </w:r>
-      <w:bookmarkEnd w:id="48"/>
       <w:bookmarkEnd w:id="49"/>
+      <w:bookmarkEnd w:id="50"/>
     </w:p>
     <w:p>
       <w:pPr>
@@ -21831,32 +21405,25 @@
           <w:sz w:val="28"/>
           <w:szCs w:val="28"/>
         </w:rPr>
-        <w:t xml:space="preserve">” и “php artisan migrate”. Laravel самостоятельно создаст </w:t>
-      </w:r>
-      <w:r>
-        <w:rPr>
-          <w:sz w:val="28"/>
-          <w:szCs w:val="28"/>
-        </w:rPr>
+        <w:t>” и “php artisan migrate”. Laravel самостоятельно создаст необходимые контроллеры, посредники, маршруты и модели для аутентификации.</w:t>
+      </w:r>
+    </w:p>
+    <w:p/>
+    <w:p>
+      <w:pPr>
+        <w:pStyle w:val="3"/>
+        <w:rPr>
+          <w:i w:val="0"/>
+        </w:rPr>
+      </w:pPr>
+      <w:bookmarkStart w:id="51" w:name="_Toc6866343"/>
+      <w:bookmarkStart w:id="52" w:name="_Toc41583916"/>
+      <w:r>
         <w:lastRenderedPageBreak/>
-        <w:t>необходимые контроллеры, посредники, маршруты и модели для аутентификации.</w:t>
-      </w:r>
-    </w:p>
-    <w:p/>
-    <w:p>
-      <w:pPr>
-        <w:pStyle w:val="3"/>
-        <w:rPr>
-          <w:i w:val="0"/>
-        </w:rPr>
-      </w:pPr>
-      <w:bookmarkStart w:id="50" w:name="_Toc6866343"/>
-      <w:bookmarkStart w:id="51" w:name="_Toc41583916"/>
-      <w:r>
         <w:t>4.3.2 Миграции для базы данных</w:t>
       </w:r>
-      <w:bookmarkEnd w:id="50"/>
       <w:bookmarkEnd w:id="51"/>
+      <w:bookmarkEnd w:id="52"/>
     </w:p>
     <w:p>
       <w:pPr>
@@ -22060,18 +21627,7 @@
     </w:p>
     <w:p>
       <w:pPr>
-        <w:spacing w:line="360" w:lineRule="auto"/>
-        <w:ind w:firstLine="709"/>
-        <w:jc w:val="center"/>
-        <w:rPr>
-          <w:sz w:val="14"/>
-          <w:szCs w:val="28"/>
-        </w:rPr>
-      </w:pPr>
-    </w:p>
-    <w:p>
-      <w:pPr>
-        <w:spacing w:line="360" w:lineRule="auto"/>
+        <w:spacing w:before="240" w:after="240" w:line="360" w:lineRule="auto"/>
         <w:ind w:firstLine="284"/>
         <w:jc w:val="center"/>
         <w:rPr>
@@ -22090,16 +21646,6 @@
         </w:rPr>
         <w:t xml:space="preserve"> – Список миграций</w:t>
       </w:r>
-    </w:p>
-    <w:p>
-      <w:pPr>
-        <w:spacing w:line="360" w:lineRule="auto"/>
-        <w:ind w:firstLine="709"/>
-        <w:jc w:val="both"/>
-        <w:rPr>
-          <w:szCs w:val="18"/>
-        </w:rPr>
-      </w:pPr>
     </w:p>
     <w:p>
       <w:pPr>
@@ -22171,7 +21717,6 @@
                 <w:color w:val="000000"/>
                 <w:szCs w:val="28"/>
               </w:rPr>
-              <w:lastRenderedPageBreak/>
               <w:t>Команда</w:t>
             </w:r>
           </w:p>
@@ -22270,6 +21815,7 @@
                 <w:szCs w:val="28"/>
                 <w:lang w:val="en-US"/>
               </w:rPr>
+              <w:lastRenderedPageBreak/>
               <w:t>php artisan migrate:reset</w:t>
             </w:r>
           </w:p>
@@ -22699,22 +22245,10 @@
     </w:p>
     <w:p>
       <w:pPr>
-        <w:spacing w:line="360" w:lineRule="auto"/>
+        <w:spacing w:before="240" w:after="240" w:line="360" w:lineRule="auto"/>
         <w:ind w:firstLine="709"/>
         <w:jc w:val="center"/>
         <w:rPr>
-          <w:sz w:val="14"/>
-          <w:szCs w:val="28"/>
-          <w:lang w:val="en-US"/>
-        </w:rPr>
-      </w:pPr>
-    </w:p>
-    <w:p>
-      <w:pPr>
-        <w:spacing w:line="360" w:lineRule="auto"/>
-        <w:ind w:firstLine="709"/>
-        <w:jc w:val="center"/>
-        <w:rPr>
           <w:szCs w:val="28"/>
         </w:rPr>
       </w:pPr>
@@ -22736,16 +22270,6 @@
         </w:rPr>
         <w:t>Миграция пользователей</w:t>
       </w:r>
-    </w:p>
-    <w:p>
-      <w:pPr>
-        <w:spacing w:line="360" w:lineRule="auto"/>
-        <w:ind w:firstLine="709"/>
-        <w:jc w:val="center"/>
-        <w:rPr>
-          <w:szCs w:val="28"/>
-        </w:rPr>
-      </w:pPr>
     </w:p>
     <w:p>
       <w:pPr>
@@ -22912,20 +22436,9 @@
     </w:p>
     <w:p>
       <w:pPr>
-        <w:spacing w:line="360" w:lineRule="auto"/>
+        <w:spacing w:before="240" w:after="240" w:line="360" w:lineRule="auto"/>
         <w:jc w:val="center"/>
         <w:rPr>
-          <w:sz w:val="14"/>
-          <w:szCs w:val="28"/>
-          <w:lang w:val="en-US"/>
-        </w:rPr>
-      </w:pPr>
-    </w:p>
-    <w:p>
-      <w:pPr>
-        <w:spacing w:line="360" w:lineRule="auto"/>
-        <w:jc w:val="center"/>
-        <w:rPr>
           <w:szCs w:val="28"/>
         </w:rPr>
       </w:pPr>
@@ -22947,16 +22460,6 @@
         </w:rPr>
         <w:t>Миграция дисциплин</w:t>
       </w:r>
-    </w:p>
-    <w:p>
-      <w:pPr>
-        <w:spacing w:line="360" w:lineRule="auto"/>
-        <w:jc w:val="center"/>
-        <w:rPr>
-          <w:sz w:val="16"/>
-          <w:szCs w:val="28"/>
-        </w:rPr>
-      </w:pPr>
     </w:p>
     <w:p>
       <w:pPr>
@@ -23081,20 +22584,9 @@
     </w:p>
     <w:p>
       <w:pPr>
-        <w:spacing w:line="360" w:lineRule="auto"/>
+        <w:spacing w:before="240" w:after="240" w:line="360" w:lineRule="auto"/>
         <w:jc w:val="center"/>
         <w:rPr>
-          <w:sz w:val="14"/>
-          <w:szCs w:val="28"/>
-          <w:lang w:val="en-US"/>
-        </w:rPr>
-      </w:pPr>
-    </w:p>
-    <w:p>
-      <w:pPr>
-        <w:spacing w:line="360" w:lineRule="auto"/>
-        <w:jc w:val="center"/>
-        <w:rPr>
           <w:szCs w:val="28"/>
           <w:lang w:val="en-US"/>
         </w:rPr>
@@ -23117,16 +22609,6 @@
         </w:rPr>
         <w:t>Миграция форматов бумаги</w:t>
       </w:r>
-    </w:p>
-    <w:p>
-      <w:pPr>
-        <w:spacing w:line="360" w:lineRule="auto"/>
-        <w:ind w:firstLine="709"/>
-        <w:jc w:val="center"/>
-        <w:rPr>
-          <w:szCs w:val="28"/>
-        </w:rPr>
-      </w:pPr>
     </w:p>
     <w:p>
       <w:pPr>
@@ -23258,18 +22740,7 @@
     </w:p>
     <w:p>
       <w:pPr>
-        <w:spacing w:line="360" w:lineRule="auto"/>
-        <w:jc w:val="center"/>
-        <w:rPr>
-          <w:sz w:val="14"/>
-          <w:szCs w:val="28"/>
-          <w:lang w:val="en-US"/>
-        </w:rPr>
-      </w:pPr>
-    </w:p>
-    <w:p>
-      <w:pPr>
-        <w:spacing w:line="360" w:lineRule="auto"/>
+        <w:spacing w:before="240" w:after="240" w:line="360" w:lineRule="auto"/>
         <w:jc w:val="center"/>
         <w:rPr>
           <w:szCs w:val="28"/>
@@ -23469,20 +22940,9 @@
     </w:p>
     <w:p>
       <w:pPr>
-        <w:spacing w:line="360" w:lineRule="auto"/>
+        <w:spacing w:before="240" w:after="240" w:line="360" w:lineRule="auto"/>
         <w:jc w:val="center"/>
         <w:rPr>
-          <w:sz w:val="14"/>
-          <w:szCs w:val="28"/>
-          <w:lang w:val="en-US"/>
-        </w:rPr>
-      </w:pPr>
-    </w:p>
-    <w:p>
-      <w:pPr>
-        <w:spacing w:line="360" w:lineRule="auto"/>
-        <w:jc w:val="center"/>
-        <w:rPr>
           <w:szCs w:val="28"/>
           <w:lang w:val="en-US"/>
         </w:rPr>
@@ -23532,16 +22992,6 @@
         </w:rPr>
         <w:t>изданий</w:t>
       </w:r>
-    </w:p>
-    <w:p>
-      <w:pPr>
-        <w:spacing w:line="360" w:lineRule="auto"/>
-        <w:jc w:val="center"/>
-        <w:rPr>
-          <w:szCs w:val="28"/>
-          <w:lang w:val="en-US"/>
-        </w:rPr>
-      </w:pPr>
     </w:p>
     <w:p>
       <w:pPr>
@@ -23703,20 +23153,9 @@
     </w:p>
     <w:p>
       <w:pPr>
-        <w:spacing w:line="360" w:lineRule="auto"/>
+        <w:spacing w:before="240" w:after="240" w:line="360" w:lineRule="auto"/>
         <w:jc w:val="center"/>
         <w:rPr>
-          <w:sz w:val="14"/>
-          <w:szCs w:val="28"/>
-          <w:lang w:val="en-US"/>
-        </w:rPr>
-      </w:pPr>
-    </w:p>
-    <w:p>
-      <w:pPr>
-        <w:spacing w:line="360" w:lineRule="auto"/>
-        <w:jc w:val="center"/>
-        <w:rPr>
           <w:szCs w:val="28"/>
         </w:rPr>
       </w:pPr>
@@ -23751,16 +23190,6 @@
         </w:rPr>
         <w:t>Миграция месяцев издания</w:t>
       </w:r>
-    </w:p>
-    <w:p>
-      <w:pPr>
-        <w:spacing w:line="360" w:lineRule="auto"/>
-        <w:jc w:val="center"/>
-        <w:rPr>
-          <w:szCs w:val="28"/>
-          <w:lang w:val="en-US"/>
-        </w:rPr>
-      </w:pPr>
     </w:p>
     <w:p>
       <w:pPr>
@@ -24116,20 +23545,9 @@
     </w:p>
     <w:p>
       <w:pPr>
-        <w:spacing w:line="360" w:lineRule="auto"/>
+        <w:spacing w:before="240" w:after="240" w:line="360" w:lineRule="auto"/>
         <w:jc w:val="center"/>
         <w:rPr>
-          <w:sz w:val="14"/>
-          <w:szCs w:val="28"/>
-          <w:lang w:val="en-US"/>
-        </w:rPr>
-      </w:pPr>
-    </w:p>
-    <w:p>
-      <w:pPr>
-        <w:spacing w:line="360" w:lineRule="auto"/>
-        <w:jc w:val="center"/>
-        <w:rPr>
           <w:szCs w:val="28"/>
         </w:rPr>
       </w:pPr>
@@ -24157,15 +23575,6 @@
         </w:rPr>
         <w:t>ролей и прав</w:t>
       </w:r>
-    </w:p>
-    <w:p>
-      <w:pPr>
-        <w:spacing w:line="360" w:lineRule="auto"/>
-        <w:jc w:val="center"/>
-        <w:rPr>
-          <w:szCs w:val="28"/>
-        </w:rPr>
-      </w:pPr>
     </w:p>
     <w:p>
       <w:pPr>
@@ -24298,19 +23707,9 @@
     </w:p>
     <w:p>
       <w:pPr>
-        <w:spacing w:line="360" w:lineRule="auto"/>
+        <w:spacing w:before="240" w:after="240" w:line="360" w:lineRule="auto"/>
         <w:jc w:val="center"/>
         <w:rPr>
-          <w:sz w:val="14"/>
-          <w:szCs w:val="28"/>
-        </w:rPr>
-      </w:pPr>
-    </w:p>
-    <w:p>
-      <w:pPr>
-        <w:spacing w:line="360" w:lineRule="auto"/>
-        <w:jc w:val="center"/>
-        <w:rPr>
           <w:szCs w:val="28"/>
         </w:rPr>
       </w:pPr>
@@ -24338,15 +23737,6 @@
         </w:rPr>
         <w:t>Миграция методических изданий</w:t>
       </w:r>
-    </w:p>
-    <w:p>
-      <w:pPr>
-        <w:spacing w:line="360" w:lineRule="auto"/>
-        <w:jc w:val="center"/>
-        <w:rPr>
-          <w:szCs w:val="28"/>
-        </w:rPr>
-      </w:pPr>
     </w:p>
     <w:p>
       <w:pPr>
@@ -24667,7 +24057,6 @@
                 <w:szCs w:val="28"/>
                 <w:lang w:val="en-US"/>
               </w:rPr>
-              <w:lastRenderedPageBreak/>
               <w:t>discipline_id</w:t>
             </w:r>
           </w:p>
@@ -24751,6 +24140,7 @@
                 <w:szCs w:val="28"/>
                 <w:lang w:val="en-US"/>
               </w:rPr>
+              <w:lastRenderedPageBreak/>
               <w:t>type_publication_id</w:t>
             </w:r>
           </w:p>
@@ -25709,7 +25099,6 @@
           <w:sz w:val="28"/>
           <w:szCs w:val="28"/>
         </w:rPr>
-        <w:lastRenderedPageBreak/>
         <w:t>Из-за связи “многие-ко-многим” мы также создаем миграцию “</w:t>
       </w:r>
       <w:r>
@@ -25762,6 +25151,7 @@
           <w:noProof/>
           <w:lang w:eastAsia="ru-RU"/>
         </w:rPr>
+        <w:lastRenderedPageBreak/>
         <w:drawing>
           <wp:inline distT="0" distB="0" distL="0" distR="0" wp14:anchorId="0045C6FC" wp14:editId="6067F60F">
             <wp:extent cx="4679791" cy="2051437"/>
@@ -25806,19 +25196,9 @@
     </w:p>
     <w:p>
       <w:pPr>
-        <w:spacing w:line="360" w:lineRule="auto"/>
+        <w:spacing w:before="240" w:after="240" w:line="360" w:lineRule="auto"/>
         <w:jc w:val="center"/>
         <w:rPr>
-          <w:sz w:val="14"/>
-          <w:szCs w:val="28"/>
-        </w:rPr>
-      </w:pPr>
-    </w:p>
-    <w:p>
-      <w:pPr>
-        <w:spacing w:line="360" w:lineRule="auto"/>
-        <w:jc w:val="center"/>
-        <w:rPr>
           <w:szCs w:val="28"/>
         </w:rPr>
       </w:pPr>
@@ -25876,15 +25256,6 @@
         </w:rPr>
         <w:t>”</w:t>
       </w:r>
-    </w:p>
-    <w:p>
-      <w:pPr>
-        <w:spacing w:line="360" w:lineRule="auto"/>
-        <w:jc w:val="center"/>
-        <w:rPr>
-          <w:szCs w:val="28"/>
-        </w:rPr>
-      </w:pPr>
     </w:p>
     <w:p>
       <w:pPr>
@@ -26077,20 +25448,9 @@
     </w:p>
     <w:p>
       <w:pPr>
-        <w:spacing w:line="360" w:lineRule="auto"/>
+        <w:spacing w:before="240" w:after="240" w:line="360" w:lineRule="auto"/>
         <w:jc w:val="center"/>
         <w:rPr>
-          <w:sz w:val="14"/>
-          <w:szCs w:val="28"/>
-          <w:lang w:val="en-US"/>
-        </w:rPr>
-      </w:pPr>
-    </w:p>
-    <w:p>
-      <w:pPr>
-        <w:spacing w:line="360" w:lineRule="auto"/>
-        <w:jc w:val="center"/>
-        <w:rPr>
           <w:szCs w:val="28"/>
         </w:rPr>
       </w:pPr>
@@ -26177,28 +25537,18 @@
     </w:p>
     <w:p>
       <w:pPr>
-        <w:spacing w:line="360" w:lineRule="auto"/>
-        <w:jc w:val="center"/>
-        <w:rPr>
-          <w:szCs w:val="28"/>
-        </w:rPr>
-      </w:pPr>
-    </w:p>
-    <w:p>
-      <w:pPr>
         <w:pStyle w:val="3"/>
         <w:rPr>
           <w:i w:val="0"/>
         </w:rPr>
       </w:pPr>
-      <w:bookmarkStart w:id="52" w:name="_Toc6866344"/>
-      <w:bookmarkStart w:id="53" w:name="_Toc41583917"/>
-      <w:r>
-        <w:lastRenderedPageBreak/>
+      <w:bookmarkStart w:id="53" w:name="_Toc6866344"/>
+      <w:bookmarkStart w:id="54" w:name="_Toc41583917"/>
+      <w:r>
         <w:t>4.3.3 Классы-наполнители для базы данных</w:t>
       </w:r>
-      <w:bookmarkEnd w:id="52"/>
       <w:bookmarkEnd w:id="53"/>
+      <w:bookmarkEnd w:id="54"/>
     </w:p>
     <w:p>
       <w:pPr>
@@ -26233,6 +25583,7 @@
           <w:sz w:val="28"/>
           <w:szCs w:val="28"/>
         </w:rPr>
+        <w:lastRenderedPageBreak/>
         <w:t xml:space="preserve">Чтобы создать новый класс-наполнитель необходимо войти в консоль и в директории с проектом прописать команду “php artisan </w:t>
       </w:r>
       <w:proofErr w:type="gramStart"/>
@@ -26526,20 +25877,9 @@
     </w:p>
     <w:p>
       <w:pPr>
-        <w:spacing w:line="360" w:lineRule="auto"/>
+        <w:spacing w:before="240" w:after="240" w:line="360" w:lineRule="auto"/>
         <w:jc w:val="center"/>
         <w:rPr>
-          <w:sz w:val="14"/>
-          <w:szCs w:val="28"/>
-          <w:lang w:val="en-US"/>
-        </w:rPr>
-      </w:pPr>
-    </w:p>
-    <w:p>
-      <w:pPr>
-        <w:spacing w:line="360" w:lineRule="auto"/>
-        <w:jc w:val="center"/>
-        <w:rPr>
           <w:szCs w:val="28"/>
         </w:rPr>
       </w:pPr>
@@ -26580,14 +25920,6 @@
         </w:rPr>
         <w:t>”</w:t>
       </w:r>
-    </w:p>
-    <w:p>
-      <w:pPr>
-        <w:spacing w:line="360" w:lineRule="auto"/>
-        <w:rPr>
-          <w:szCs w:val="28"/>
-        </w:rPr>
-      </w:pPr>
     </w:p>
     <w:p>
       <w:pPr>
@@ -26609,7 +25941,6 @@
           <w:szCs w:val="28"/>
           <w:lang w:val="en-US"/>
         </w:rPr>
-        <w:lastRenderedPageBreak/>
         <w:t>PaperSizesSeeder</w:t>
       </w:r>
       <w:r>
@@ -26677,6 +26008,7 @@
           <w:noProof/>
           <w:lang w:eastAsia="ru-RU"/>
         </w:rPr>
+        <w:lastRenderedPageBreak/>
         <w:drawing>
           <wp:inline distT="0" distB="0" distL="0" distR="0" wp14:anchorId="46C95133" wp14:editId="1F1E7255">
             <wp:extent cx="3600000" cy="2033333"/>
@@ -26721,19 +26053,9 @@
     </w:p>
     <w:p>
       <w:pPr>
-        <w:spacing w:line="360" w:lineRule="auto"/>
+        <w:spacing w:before="240" w:after="240" w:line="360" w:lineRule="auto"/>
         <w:jc w:val="center"/>
         <w:rPr>
-          <w:sz w:val="14"/>
-          <w:szCs w:val="28"/>
-        </w:rPr>
-      </w:pPr>
-    </w:p>
-    <w:p>
-      <w:pPr>
-        <w:spacing w:line="360" w:lineRule="auto"/>
-        <w:jc w:val="center"/>
-        <w:rPr>
           <w:szCs w:val="28"/>
         </w:rPr>
       </w:pPr>
@@ -26770,7 +26092,6 @@
       <w:r>
         <w:rPr>
           <w:szCs w:val="28"/>
-          <w:lang w:val="en-US"/>
         </w:rPr>
         <w:t>Papers</w:t>
       </w:r>
@@ -26783,7 +26104,6 @@
       <w:r>
         <w:rPr>
           <w:szCs w:val="28"/>
-          <w:lang w:val="en-US"/>
         </w:rPr>
         <w:t>sizes</w:t>
       </w:r>
@@ -26793,15 +26113,6 @@
         </w:rPr>
         <w:t>”</w:t>
       </w:r>
-    </w:p>
-    <w:p>
-      <w:pPr>
-        <w:spacing w:line="360" w:lineRule="auto"/>
-        <w:jc w:val="center"/>
-        <w:rPr>
-          <w:szCs w:val="28"/>
-        </w:rPr>
-      </w:pPr>
     </w:p>
     <w:p>
       <w:pPr>
@@ -26966,20 +26277,9 @@
     </w:p>
     <w:p>
       <w:pPr>
-        <w:spacing w:line="360" w:lineRule="auto"/>
+        <w:spacing w:before="240" w:after="240" w:line="360" w:lineRule="auto"/>
         <w:jc w:val="center"/>
         <w:rPr>
-          <w:sz w:val="14"/>
-          <w:szCs w:val="28"/>
-          <w:lang w:val="en-US"/>
-        </w:rPr>
-      </w:pPr>
-    </w:p>
-    <w:p>
-      <w:pPr>
-        <w:spacing w:line="360" w:lineRule="auto"/>
-        <w:jc w:val="center"/>
-        <w:rPr>
           <w:szCs w:val="28"/>
         </w:rPr>
       </w:pPr>
@@ -27064,15 +26364,6 @@
         </w:rPr>
         <w:t>”</w:t>
       </w:r>
-    </w:p>
-    <w:p>
-      <w:pPr>
-        <w:spacing w:line="360" w:lineRule="auto"/>
-        <w:jc w:val="center"/>
-        <w:rPr>
-          <w:szCs w:val="28"/>
-        </w:rPr>
-      </w:pPr>
     </w:p>
     <w:p>
       <w:pPr>
@@ -27095,7 +26386,6 @@
           <w:szCs w:val="28"/>
           <w:lang w:val="en-US"/>
         </w:rPr>
-        <w:lastRenderedPageBreak/>
         <w:t xml:space="preserve">TypeOfPublicationSeeder – </w:t>
       </w:r>
       <w:r>
@@ -27214,6 +26504,7 @@
           <w:noProof/>
           <w:lang w:eastAsia="ru-RU"/>
         </w:rPr>
+        <w:lastRenderedPageBreak/>
         <w:drawing>
           <wp:inline distT="0" distB="0" distL="0" distR="0" wp14:anchorId="33FE74DE" wp14:editId="545A7331">
             <wp:extent cx="5276905" cy="6717725"/>
@@ -27258,20 +26549,9 @@
     </w:p>
     <w:p>
       <w:pPr>
-        <w:spacing w:line="360" w:lineRule="auto"/>
+        <w:spacing w:before="240" w:after="240" w:line="360" w:lineRule="auto"/>
         <w:jc w:val="center"/>
         <w:rPr>
-          <w:sz w:val="14"/>
-          <w:szCs w:val="28"/>
-          <w:lang w:val="en-US"/>
-        </w:rPr>
-      </w:pPr>
-    </w:p>
-    <w:p>
-      <w:pPr>
-        <w:spacing w:line="360" w:lineRule="auto"/>
-        <w:jc w:val="center"/>
-        <w:rPr>
           <w:szCs w:val="28"/>
         </w:rPr>
       </w:pPr>
@@ -27356,16 +26636,6 @@
         </w:rPr>
         <w:t>”</w:t>
       </w:r>
-    </w:p>
-    <w:p>
-      <w:pPr>
-        <w:spacing w:line="360" w:lineRule="auto"/>
-        <w:ind w:firstLine="709"/>
-        <w:jc w:val="both"/>
-        <w:rPr>
-          <w:szCs w:val="28"/>
-        </w:rPr>
-      </w:pPr>
     </w:p>
     <w:p>
       <w:pPr>
@@ -27485,20 +26755,9 @@
     </w:p>
     <w:p>
       <w:pPr>
-        <w:spacing w:line="360" w:lineRule="auto"/>
+        <w:spacing w:before="240" w:after="240" w:line="360" w:lineRule="auto"/>
         <w:jc w:val="center"/>
         <w:rPr>
-          <w:sz w:val="14"/>
-          <w:szCs w:val="28"/>
-          <w:lang w:val="en-US"/>
-        </w:rPr>
-      </w:pPr>
-    </w:p>
-    <w:p>
-      <w:pPr>
-        <w:spacing w:line="360" w:lineRule="auto"/>
-        <w:jc w:val="center"/>
-        <w:rPr>
           <w:szCs w:val="28"/>
         </w:rPr>
       </w:pPr>
@@ -27557,15 +26816,6 @@
         </w:rPr>
         <w:t>”</w:t>
       </w:r>
-    </w:p>
-    <w:p>
-      <w:pPr>
-        <w:spacing w:line="360" w:lineRule="auto"/>
-        <w:jc w:val="center"/>
-        <w:rPr>
-          <w:szCs w:val="28"/>
-        </w:rPr>
-      </w:pPr>
     </w:p>
     <w:p>
       <w:pPr>
@@ -27787,20 +27037,9 @@
     </w:p>
     <w:p>
       <w:pPr>
-        <w:spacing w:line="360" w:lineRule="auto"/>
+        <w:spacing w:before="240" w:after="240" w:line="360" w:lineRule="auto"/>
         <w:jc w:val="center"/>
         <w:rPr>
-          <w:sz w:val="14"/>
-          <w:szCs w:val="28"/>
-          <w:lang w:val="en-US"/>
-        </w:rPr>
-      </w:pPr>
-    </w:p>
-    <w:p>
-      <w:pPr>
-        <w:spacing w:line="360" w:lineRule="auto"/>
-        <w:jc w:val="center"/>
-        <w:rPr>
           <w:szCs w:val="28"/>
         </w:rPr>
       </w:pPr>
@@ -27859,15 +27098,6 @@
         </w:rPr>
         <w:t>”</w:t>
       </w:r>
-    </w:p>
-    <w:p>
-      <w:pPr>
-        <w:spacing w:line="360" w:lineRule="auto"/>
-        <w:jc w:val="center"/>
-        <w:rPr>
-          <w:szCs w:val="28"/>
-        </w:rPr>
-      </w:pPr>
     </w:p>
     <w:p>
       <w:pPr>
@@ -27986,20 +27216,9 @@
     </w:p>
     <w:p>
       <w:pPr>
-        <w:spacing w:line="360" w:lineRule="auto"/>
+        <w:spacing w:before="240" w:after="240" w:line="360" w:lineRule="auto"/>
         <w:jc w:val="center"/>
         <w:rPr>
-          <w:sz w:val="14"/>
-          <w:szCs w:val="28"/>
-          <w:lang w:val="en-US"/>
-        </w:rPr>
-      </w:pPr>
-    </w:p>
-    <w:p>
-      <w:pPr>
-        <w:spacing w:line="360" w:lineRule="auto"/>
-        <w:jc w:val="center"/>
-        <w:rPr>
           <w:szCs w:val="28"/>
         </w:rPr>
       </w:pPr>
@@ -28052,15 +27271,6 @@
         </w:rPr>
         <w:t>”</w:t>
       </w:r>
-    </w:p>
-    <w:p>
-      <w:pPr>
-        <w:spacing w:line="360" w:lineRule="auto"/>
-        <w:jc w:val="center"/>
-        <w:rPr>
-          <w:szCs w:val="28"/>
-        </w:rPr>
-      </w:pPr>
     </w:p>
     <w:p>
       <w:pPr>
@@ -28173,20 +27383,9 @@
     </w:p>
     <w:p>
       <w:pPr>
-        <w:spacing w:line="360" w:lineRule="auto"/>
+        <w:spacing w:before="240" w:after="240" w:line="360" w:lineRule="auto"/>
         <w:jc w:val="center"/>
         <w:rPr>
-          <w:sz w:val="14"/>
-          <w:szCs w:val="28"/>
-          <w:lang w:val="en-US"/>
-        </w:rPr>
-      </w:pPr>
-    </w:p>
-    <w:p>
-      <w:pPr>
-        <w:spacing w:line="360" w:lineRule="auto"/>
-        <w:jc w:val="center"/>
-        <w:rPr>
           <w:szCs w:val="28"/>
         </w:rPr>
       </w:pPr>
@@ -28252,15 +27451,6 @@
         </w:rPr>
         <w:t>”</w:t>
       </w:r>
-    </w:p>
-    <w:p>
-      <w:pPr>
-        <w:spacing w:line="360" w:lineRule="auto"/>
-        <w:jc w:val="center"/>
-        <w:rPr>
-          <w:szCs w:val="28"/>
-        </w:rPr>
-      </w:pPr>
     </w:p>
     <w:p>
       <w:pPr>
@@ -28414,20 +27604,9 @@
     </w:p>
     <w:p>
       <w:pPr>
-        <w:spacing w:line="360" w:lineRule="auto"/>
+        <w:spacing w:before="240" w:after="240" w:line="360" w:lineRule="auto"/>
         <w:jc w:val="center"/>
         <w:rPr>
-          <w:sz w:val="14"/>
-          <w:szCs w:val="28"/>
-          <w:lang w:val="en-US"/>
-        </w:rPr>
-      </w:pPr>
-    </w:p>
-    <w:p>
-      <w:pPr>
-        <w:spacing w:line="360" w:lineRule="auto"/>
-        <w:jc w:val="center"/>
-        <w:rPr>
           <w:szCs w:val="28"/>
         </w:rPr>
       </w:pPr>
@@ -28489,27 +27668,18 @@
     </w:p>
     <w:p>
       <w:pPr>
-        <w:spacing w:line="360" w:lineRule="auto"/>
-        <w:jc w:val="both"/>
-        <w:rPr>
-          <w:szCs w:val="28"/>
-        </w:rPr>
-      </w:pPr>
-    </w:p>
-    <w:p>
-      <w:pPr>
         <w:pStyle w:val="3"/>
         <w:rPr>
           <w:i w:val="0"/>
         </w:rPr>
       </w:pPr>
-      <w:bookmarkStart w:id="54" w:name="_Toc6866345"/>
-      <w:bookmarkStart w:id="55" w:name="_Toc41583918"/>
+      <w:bookmarkStart w:id="55" w:name="_Toc6866345"/>
+      <w:bookmarkStart w:id="56" w:name="_Toc41583918"/>
       <w:r>
         <w:t>4.3.4 Реализация базы данных в ORM Eloquent</w:t>
       </w:r>
-      <w:bookmarkEnd w:id="54"/>
       <w:bookmarkEnd w:id="55"/>
+      <w:bookmarkEnd w:id="56"/>
     </w:p>
     <w:p>
       <w:pPr>
@@ -28723,7 +27893,7 @@
     </w:p>
     <w:p>
       <w:pPr>
-        <w:spacing w:line="360" w:lineRule="auto"/>
+        <w:spacing w:before="240" w:after="240" w:line="360" w:lineRule="auto"/>
         <w:jc w:val="center"/>
         <w:rPr>
           <w:szCs w:val="28"/>
@@ -28762,29 +27932,21 @@
     </w:p>
     <w:p>
       <w:pPr>
-        <w:spacing w:line="360" w:lineRule="auto"/>
-        <w:rPr>
-          <w:szCs w:val="28"/>
-        </w:rPr>
-      </w:pPr>
-    </w:p>
-    <w:p>
-      <w:pPr>
         <w:pStyle w:val="3"/>
         <w:rPr>
           <w:i w:val="0"/>
         </w:rPr>
       </w:pPr>
-      <w:bookmarkStart w:id="56" w:name="_Toc6866346"/>
-      <w:bookmarkStart w:id="57" w:name="_Toc41583919"/>
+      <w:bookmarkStart w:id="57" w:name="_Toc6866346"/>
+      <w:bookmarkStart w:id="58" w:name="_Toc41583919"/>
       <w:r>
         <w:t>4.3.5</w:t>
       </w:r>
       <w:r>
         <w:t xml:space="preserve"> Шаблоны</w:t>
       </w:r>
-      <w:bookmarkEnd w:id="56"/>
       <w:bookmarkEnd w:id="57"/>
+      <w:bookmarkEnd w:id="58"/>
     </w:p>
     <w:p>
       <w:pPr>
@@ -28956,19 +28118,9 @@
     </w:p>
     <w:p>
       <w:pPr>
-        <w:spacing w:line="360" w:lineRule="auto"/>
+        <w:spacing w:before="240" w:after="240" w:line="360" w:lineRule="auto"/>
         <w:jc w:val="center"/>
         <w:rPr>
-          <w:sz w:val="14"/>
-          <w:szCs w:val="18"/>
-        </w:rPr>
-      </w:pPr>
-    </w:p>
-    <w:p>
-      <w:pPr>
-        <w:spacing w:line="360" w:lineRule="auto"/>
-        <w:jc w:val="center"/>
-        <w:rPr>
           <w:szCs w:val="28"/>
         </w:rPr>
       </w:pPr>
@@ -29024,29 +28176,19 @@
     </w:p>
     <w:p>
       <w:pPr>
-        <w:spacing w:line="360" w:lineRule="auto"/>
-        <w:ind w:firstLine="709"/>
-        <w:jc w:val="both"/>
-        <w:rPr>
-          <w:szCs w:val="18"/>
-        </w:rPr>
-      </w:pPr>
-    </w:p>
-    <w:p>
-      <w:pPr>
         <w:pStyle w:val="3"/>
         <w:rPr>
           <w:i w:val="0"/>
         </w:rPr>
       </w:pPr>
-      <w:bookmarkStart w:id="58" w:name="_Toc6866347"/>
-      <w:bookmarkStart w:id="59" w:name="_Toc41583920"/>
+      <w:bookmarkStart w:id="59" w:name="_Toc6866347"/>
+      <w:bookmarkStart w:id="60" w:name="_Toc41583920"/>
       <w:r>
         <w:lastRenderedPageBreak/>
         <w:t>4.3.6 Контроллеры</w:t>
       </w:r>
-      <w:bookmarkEnd w:id="58"/>
       <w:bookmarkEnd w:id="59"/>
+      <w:bookmarkEnd w:id="60"/>
     </w:p>
     <w:p>
       <w:pPr>
@@ -30472,7 +29614,7 @@
       <w:pPr>
         <w:pStyle w:val="3"/>
       </w:pPr>
-      <w:bookmarkStart w:id="60" w:name="_Toc6866348"/>
+      <w:bookmarkStart w:id="61" w:name="_Toc6866348"/>
     </w:p>
     <w:p>
       <w:pPr>
@@ -30481,15 +29623,15 @@
           <w:i w:val="0"/>
         </w:rPr>
       </w:pPr>
-      <w:bookmarkStart w:id="61" w:name="_Toc41583921"/>
+      <w:bookmarkStart w:id="62" w:name="_Toc41583921"/>
       <w:r>
         <w:t>4.3.7</w:t>
       </w:r>
       <w:r>
         <w:t xml:space="preserve"> Маршруты</w:t>
       </w:r>
-      <w:bookmarkEnd w:id="60"/>
       <w:bookmarkEnd w:id="61"/>
+      <w:bookmarkEnd w:id="62"/>
       <w:r>
         <w:t xml:space="preserve"> </w:t>
       </w:r>
@@ -30599,27 +29741,9 @@
     </w:p>
     <w:p>
       <w:pPr>
-        <w:rPr>
-          <w:sz w:val="14"/>
-          <w:szCs w:val="32"/>
-        </w:rPr>
-      </w:pPr>
-    </w:p>
-    <w:p>
-      <w:pPr>
-        <w:spacing w:line="360" w:lineRule="auto"/>
+        <w:spacing w:before="240" w:after="240" w:line="360" w:lineRule="auto"/>
         <w:jc w:val="center"/>
         <w:rPr>
-          <w:sz w:val="14"/>
-          <w:szCs w:val="28"/>
-        </w:rPr>
-      </w:pPr>
-    </w:p>
-    <w:p>
-      <w:pPr>
-        <w:spacing w:line="360" w:lineRule="auto"/>
-        <w:jc w:val="center"/>
-        <w:rPr>
           <w:szCs w:val="28"/>
         </w:rPr>
       </w:pPr>
@@ -30664,21 +29788,9 @@
     </w:p>
     <w:p>
       <w:pPr>
-        <w:pStyle w:val="aff5"/>
-        <w:spacing w:line="336" w:lineRule="auto"/>
-        <w:ind w:left="0" w:firstLine="720"/>
-        <w:jc w:val="both"/>
-        <w:rPr>
-          <w:sz w:val="28"/>
-          <w:szCs w:val="28"/>
-        </w:rPr>
-      </w:pPr>
-    </w:p>
-    <w:p>
-      <w:pPr>
         <w:pStyle w:val="3"/>
       </w:pPr>
-      <w:bookmarkStart w:id="62" w:name="_Toc41583922"/>
+      <w:bookmarkStart w:id="63" w:name="_Toc41583922"/>
       <w:r>
         <w:t>4.3.8</w:t>
       </w:r>
@@ -30688,7 +29800,7 @@
       <w:r>
         <w:t>Посредники</w:t>
       </w:r>
-      <w:bookmarkEnd w:id="62"/>
+      <w:bookmarkEnd w:id="63"/>
       <w:r>
         <w:t xml:space="preserve"> </w:t>
       </w:r>
@@ -30887,19 +29999,9 @@
     </w:p>
     <w:p>
       <w:pPr>
-        <w:spacing w:line="360" w:lineRule="auto"/>
+        <w:spacing w:before="240" w:after="240" w:line="360" w:lineRule="auto"/>
         <w:jc w:val="center"/>
         <w:rPr>
-          <w:sz w:val="14"/>
-          <w:szCs w:val="28"/>
-        </w:rPr>
-      </w:pPr>
-    </w:p>
-    <w:p>
-      <w:pPr>
-        <w:spacing w:line="360" w:lineRule="auto"/>
-        <w:jc w:val="center"/>
-        <w:rPr>
           <w:szCs w:val="28"/>
         </w:rPr>
       </w:pPr>
@@ -30928,16 +30030,6 @@
         </w:rPr>
         <w:t>”</w:t>
       </w:r>
-    </w:p>
-    <w:p>
-      <w:pPr>
-        <w:spacing w:line="360" w:lineRule="auto"/>
-        <w:rPr>
-          <w:color w:val="000000" w:themeColor="text1"/>
-          <w:sz w:val="28"/>
-          <w:szCs w:val="28"/>
-        </w:rPr>
-      </w:pPr>
     </w:p>
     <w:p>
       <w:pPr>
@@ -30988,13 +30080,13 @@
         <w:pStyle w:val="2"/>
         <w:ind w:firstLine="0"/>
       </w:pPr>
-      <w:bookmarkStart w:id="63" w:name="_Toc6866349"/>
+      <w:bookmarkStart w:id="64" w:name="_Toc6866349"/>
     </w:p>
     <w:p>
       <w:pPr>
         <w:pStyle w:val="2"/>
       </w:pPr>
-      <w:bookmarkStart w:id="64" w:name="_Toc41583923"/>
+      <w:bookmarkStart w:id="65" w:name="_Toc41583923"/>
       <w:r>
         <w:t>4.4 Общая</w:t>
       </w:r>
@@ -31010,7 +30102,7 @@
       <w:r>
         <w:t xml:space="preserve"> </w:t>
       </w:r>
-      <w:bookmarkEnd w:id="63"/>
+      <w:bookmarkEnd w:id="64"/>
       <w:r>
         <w:rPr>
           <w:lang w:val="en-US"/>
@@ -31023,7 +30115,7 @@
       <w:r>
         <w:t>приложения</w:t>
       </w:r>
-      <w:bookmarkEnd w:id="64"/>
+      <w:bookmarkEnd w:id="65"/>
     </w:p>
     <w:p>
       <w:pPr>
@@ -31169,7 +30261,7 @@
         <w:tabs>
           <w:tab w:val="left" w:pos="709"/>
         </w:tabs>
-        <w:spacing w:before="120" w:line="360" w:lineRule="auto"/>
+        <w:spacing w:before="240" w:line="360" w:lineRule="auto"/>
         <w:ind w:left="709"/>
         <w:jc w:val="center"/>
         <w:rPr>
@@ -31344,7 +30436,7 @@
     </w:p>
     <w:p>
       <w:pPr>
-        <w:spacing w:line="360" w:lineRule="auto"/>
+        <w:spacing w:before="240" w:after="240" w:line="360" w:lineRule="auto"/>
         <w:ind w:firstLine="709"/>
         <w:jc w:val="center"/>
         <w:rPr>
@@ -31372,23 +30464,13 @@
     </w:p>
     <w:p>
       <w:pPr>
-        <w:pStyle w:val="a0"/>
-        <w:rPr>
-          <w:b/>
-          <w:sz w:val="16"/>
-          <w:lang w:val="uk-UA" w:eastAsia="ar-SA"/>
-        </w:rPr>
-      </w:pPr>
-    </w:p>
-    <w:p>
-      <w:pPr>
         <w:pStyle w:val="1"/>
         <w:rPr>
           <w:szCs w:val="28"/>
         </w:rPr>
       </w:pPr>
-      <w:bookmarkStart w:id="65" w:name="_Toc6866350"/>
-      <w:bookmarkStart w:id="66" w:name="_Toc41583924"/>
+      <w:bookmarkStart w:id="66" w:name="_Toc6866350"/>
+      <w:bookmarkStart w:id="67" w:name="_Toc41583924"/>
       <w:r>
         <w:lastRenderedPageBreak/>
         <w:t>5</w:t>
@@ -31399,8 +30481,8 @@
         </w:rPr>
         <w:t>. ТЕСТИРОВАНИЕ ПРОГРАММНОГО ПРОДУКТА</w:t>
       </w:r>
-      <w:bookmarkEnd w:id="65"/>
       <w:bookmarkEnd w:id="66"/>
+      <w:bookmarkEnd w:id="67"/>
     </w:p>
     <w:p>
       <w:pPr>
@@ -31420,16 +30502,16 @@
           <w:szCs w:val="28"/>
         </w:rPr>
       </w:pPr>
-      <w:bookmarkStart w:id="67" w:name="_Toc6866351"/>
-      <w:bookmarkStart w:id="68" w:name="_Toc41583925"/>
+      <w:bookmarkStart w:id="68" w:name="_Toc6866351"/>
+      <w:bookmarkStart w:id="69" w:name="_Toc41583925"/>
       <w:r>
         <w:rPr>
           <w:szCs w:val="28"/>
         </w:rPr>
         <w:t>5.1 Аппаратные, системные и программные требования</w:t>
       </w:r>
-      <w:bookmarkEnd w:id="67"/>
       <w:bookmarkEnd w:id="68"/>
+      <w:bookmarkEnd w:id="69"/>
     </w:p>
     <w:p>
       <w:pPr>
@@ -31913,15 +30995,15 @@
           <w:szCs w:val="28"/>
         </w:rPr>
       </w:pPr>
-      <w:bookmarkStart w:id="69" w:name="_Toc6866352"/>
-      <w:bookmarkStart w:id="70" w:name="_Toc41583926"/>
+      <w:bookmarkStart w:id="70" w:name="_Toc6866352"/>
+      <w:bookmarkStart w:id="71" w:name="_Toc41583926"/>
       <w:r>
         <w:rPr>
           <w:szCs w:val="28"/>
         </w:rPr>
         <w:t xml:space="preserve">5.2 Тестирование </w:t>
       </w:r>
-      <w:bookmarkEnd w:id="69"/>
+      <w:bookmarkEnd w:id="70"/>
       <w:r>
         <w:rPr>
           <w:szCs w:val="28"/>
@@ -31941,7 +31023,7 @@
         </w:rPr>
         <w:t>сайта</w:t>
       </w:r>
-      <w:bookmarkEnd w:id="70"/>
+      <w:bookmarkEnd w:id="71"/>
     </w:p>
     <w:p>
       <w:pPr>
@@ -32071,7 +31153,7 @@
     </w:p>
     <w:p>
       <w:pPr>
-        <w:spacing w:before="120" w:line="360" w:lineRule="auto"/>
+        <w:spacing w:before="240" w:after="240" w:line="360" w:lineRule="auto"/>
         <w:jc w:val="center"/>
         <w:rPr>
           <w:sz w:val="28"/>
@@ -32320,7 +31402,7 @@
     </w:p>
     <w:p>
       <w:pPr>
-        <w:spacing w:before="120" w:line="360" w:lineRule="auto"/>
+        <w:spacing w:before="240" w:after="240" w:line="360" w:lineRule="auto"/>
         <w:jc w:val="center"/>
         <w:rPr>
           <w:szCs w:val="28"/>
@@ -32335,23 +31417,13 @@
     </w:p>
     <w:p>
       <w:pPr>
-        <w:spacing w:line="360" w:lineRule="auto"/>
-        <w:jc w:val="both"/>
-        <w:rPr>
-          <w:sz w:val="28"/>
-          <w:szCs w:val="28"/>
-        </w:rPr>
-      </w:pPr>
-    </w:p>
-    <w:p>
-      <w:pPr>
         <w:pStyle w:val="2"/>
         <w:rPr>
           <w:szCs w:val="28"/>
         </w:rPr>
       </w:pPr>
-      <w:bookmarkStart w:id="71" w:name="_Toc6866353"/>
-      <w:bookmarkStart w:id="72" w:name="_Toc41583927"/>
+      <w:bookmarkStart w:id="72" w:name="_Toc6866353"/>
+      <w:bookmarkStart w:id="73" w:name="_Toc41583927"/>
       <w:r>
         <w:rPr>
           <w:szCs w:val="28"/>
@@ -32383,8 +31455,8 @@
         </w:rPr>
         <w:t>.</w:t>
       </w:r>
-      <w:bookmarkEnd w:id="71"/>
       <w:bookmarkEnd w:id="72"/>
+      <w:bookmarkEnd w:id="73"/>
     </w:p>
     <w:p>
       <w:pPr>
@@ -32404,8 +31476,8 @@
           <w:szCs w:val="28"/>
         </w:rPr>
       </w:pPr>
-      <w:bookmarkStart w:id="73" w:name="_Toc6866354"/>
-      <w:bookmarkStart w:id="74" w:name="_Toc41583928"/>
+      <w:bookmarkStart w:id="74" w:name="_Toc6866354"/>
+      <w:bookmarkStart w:id="75" w:name="_Toc41583928"/>
       <w:r>
         <w:rPr>
           <w:szCs w:val="28"/>
@@ -32432,8 +31504,8 @@
         </w:rPr>
         <w:t>Server</w:t>
       </w:r>
-      <w:bookmarkEnd w:id="73"/>
       <w:bookmarkEnd w:id="74"/>
+      <w:bookmarkEnd w:id="75"/>
     </w:p>
     <w:p>
       <w:pPr>
@@ -32459,8 +31531,6 @@
         </w:rPr>
         <w:t>автоматизированной системы</w:t>
       </w:r>
-      <w:bookmarkStart w:id="75" w:name="_GoBack"/>
-      <w:bookmarkEnd w:id="75"/>
       <w:r>
         <w:rPr>
           <w:sz w:val="28"/>
@@ -32607,7 +31677,6 @@
           <w:sz w:val="28"/>
           <w:szCs w:val="28"/>
         </w:rPr>
-        <w:lastRenderedPageBreak/>
         <w:t xml:space="preserve">После установки необходимо настроить модули </w:t>
       </w:r>
       <w:r>
@@ -32707,6 +31776,7 @@
           <w:szCs w:val="28"/>
           <w:lang w:val="en-US"/>
         </w:rPr>
+        <w:lastRenderedPageBreak/>
         <w:t xml:space="preserve">HTTP </w:t>
       </w:r>
       <w:r>
@@ -33335,7 +32405,6 @@
         <w:rPr>
           <w:szCs w:val="28"/>
         </w:rPr>
-        <w:lastRenderedPageBreak/>
         <w:t xml:space="preserve">5.3.4 Настройка и запуск </w:t>
       </w:r>
       <w:bookmarkEnd w:id="80"/>
@@ -33384,7 +32453,15 @@
           <w:sz w:val="28"/>
           <w:szCs w:val="28"/>
         </w:rPr>
-        <w:t xml:space="preserve"> настроим Open Server так, чтобы проект запускался по его прямому доменному имени, без дополнительного указания в URL папки “/public”. В настройках Open Server переходим на вкладку «Домены». В списке "Управление доменами" выбираем «Ручное + Автопоиск». В поле «Имя домена» прописываем свой домен, в поле «Папка домена» выбираем каталог проекта и обязательно в конце указываем папку \public. Нажимаем кнопки «Добавить» и «Сохранить».</w:t>
+        <w:t xml:space="preserve"> настроим Open Server так, чтобы проект запускался по его прямому доменному имени, без дополнительного указания в URL папки “/public”. В настройках Open Server переходим на вкладку «Домены». В списке "Управление доменами" выбираем «Ручное + Автопоиск». В поле «Имя </w:t>
+      </w:r>
+      <w:r>
+        <w:rPr>
+          <w:sz w:val="28"/>
+          <w:szCs w:val="28"/>
+        </w:rPr>
+        <w:lastRenderedPageBreak/>
+        <w:t>домена» прописываем свой домен, в поле «Папка домена» выбираем каталог проекта и обязательно в конце указываем папку \public. Нажимаем кнопки «Добавить» и «Сохранить».</w:t>
       </w:r>
     </w:p>
     <w:p>
@@ -33587,86 +32664,86 @@
           <w:sz w:val="28"/>
           <w:szCs w:val="28"/>
         </w:rPr>
+        <w:t xml:space="preserve">В </w:t>
+      </w:r>
+      <w:r>
+        <w:rPr>
+          <w:sz w:val="28"/>
+          <w:szCs w:val="28"/>
+          <w:lang w:val="en-US"/>
+        </w:rPr>
+        <w:t>web</w:t>
+      </w:r>
+      <w:r>
+        <w:rPr>
+          <w:sz w:val="28"/>
+          <w:szCs w:val="28"/>
+        </w:rPr>
+        <w:t>-</w:t>
+      </w:r>
+      <w:r>
+        <w:rPr>
+          <w:sz w:val="28"/>
+          <w:szCs w:val="28"/>
+        </w:rPr>
+        <w:t xml:space="preserve">приложении есть система ролей. Пользователь с ролью «Администратор» может взаимодействовать со всеми методическими </w:t>
+      </w:r>
+      <w:r>
+        <w:rPr>
+          <w:sz w:val="28"/>
+          <w:szCs w:val="28"/>
+        </w:rPr>
+        <w:t xml:space="preserve">изданиями, с </w:t>
+      </w:r>
+      <w:r>
+        <w:rPr>
+          <w:sz w:val="28"/>
+          <w:szCs w:val="28"/>
+        </w:rPr>
+        <w:t>исходными данными</w:t>
+      </w:r>
+      <w:r>
+        <w:rPr>
+          <w:sz w:val="28"/>
+          <w:szCs w:val="28"/>
+        </w:rPr>
+        <w:t>, а также формировать отчёты</w:t>
+      </w:r>
+      <w:r>
+        <w:rPr>
+          <w:sz w:val="28"/>
+          <w:szCs w:val="28"/>
+        </w:rPr>
+        <w:t xml:space="preserve">. Для этого у администратора на меню навигации появятся соответствующие пункты. Пользователь с ролью «Модератор» </w:t>
+      </w:r>
+      <w:r>
+        <w:rPr>
+          <w:sz w:val="28"/>
+          <w:szCs w:val="28"/>
+        </w:rPr>
+        <w:t>может только взаимодействовать со всеми методическими изданиями</w:t>
+      </w:r>
+      <w:r>
+        <w:rPr>
+          <w:sz w:val="28"/>
+          <w:szCs w:val="28"/>
+        </w:rPr>
+        <w:t>.</w:t>
+      </w:r>
+      <w:r>
+        <w:rPr>
+          <w:sz w:val="28"/>
+          <w:szCs w:val="28"/>
+        </w:rPr>
+        <w:t xml:space="preserve"> Роль «Пользователь» позволяет взаимодействовать </w:t>
+      </w:r>
+      <w:r>
+        <w:rPr>
+          <w:sz w:val="28"/>
+          <w:szCs w:val="28"/>
+        </w:rPr>
         <w:lastRenderedPageBreak/>
-        <w:t xml:space="preserve">В </w:t>
-      </w:r>
-      <w:r>
-        <w:rPr>
-          <w:sz w:val="28"/>
-          <w:szCs w:val="28"/>
-          <w:lang w:val="en-US"/>
-        </w:rPr>
-        <w:t>web</w:t>
-      </w:r>
-      <w:r>
-        <w:rPr>
-          <w:sz w:val="28"/>
-          <w:szCs w:val="28"/>
-        </w:rPr>
-        <w:t>-</w:t>
-      </w:r>
-      <w:r>
-        <w:rPr>
-          <w:sz w:val="28"/>
-          <w:szCs w:val="28"/>
-        </w:rPr>
-        <w:t xml:space="preserve">приложении есть система ролей. Пользователь с ролью «Администратор» может взаимодействовать со всеми методическими </w:t>
-      </w:r>
-      <w:r>
-        <w:rPr>
-          <w:sz w:val="28"/>
-          <w:szCs w:val="28"/>
-        </w:rPr>
-        <w:t xml:space="preserve">изданиями, с </w:t>
-      </w:r>
-      <w:r>
-        <w:rPr>
-          <w:sz w:val="28"/>
-          <w:szCs w:val="28"/>
-        </w:rPr>
-        <w:t>исходными данными</w:t>
-      </w:r>
-      <w:r>
-        <w:rPr>
-          <w:sz w:val="28"/>
-          <w:szCs w:val="28"/>
-        </w:rPr>
-        <w:t xml:space="preserve">, а также </w:t>
-      </w:r>
-      <w:r>
-        <w:rPr>
-          <w:sz w:val="28"/>
-          <w:szCs w:val="28"/>
-        </w:rPr>
-        <w:t>формировать отчёты</w:t>
-      </w:r>
-      <w:r>
-        <w:rPr>
-          <w:sz w:val="28"/>
-          <w:szCs w:val="28"/>
-        </w:rPr>
-        <w:t xml:space="preserve">. Для этого у администратора на меню навигации появятся соответствующие пункты. Пользователь с ролью «Модератор» </w:t>
-      </w:r>
-      <w:r>
-        <w:rPr>
-          <w:sz w:val="28"/>
-          <w:szCs w:val="28"/>
-        </w:rPr>
-        <w:t>может только взаимодействовать со всеми методическими изданиями</w:t>
-      </w:r>
-      <w:r>
-        <w:rPr>
-          <w:sz w:val="28"/>
-          <w:szCs w:val="28"/>
-        </w:rPr>
-        <w:t>.</w:t>
-      </w:r>
-      <w:r>
-        <w:rPr>
-          <w:sz w:val="28"/>
-          <w:szCs w:val="28"/>
-        </w:rPr>
-        <w:t xml:space="preserve"> Роль «Пользователь» позволяет взаимодействовать только с методическими изданиями, автором которого является авторизованный пользователь.</w:t>
+        <w:t>только с методическими изданиями, автором которого является авторизованный пользователь.</w:t>
       </w:r>
       <w:r>
         <w:rPr>
@@ -33745,21 +32822,7 @@
           <w:sz w:val="28"/>
           <w:szCs w:val="28"/>
         </w:rPr>
-        <w:t xml:space="preserve"> открывается идентичная пункту </w:t>
-      </w:r>
-      <w:r>
-        <w:rPr>
-          <w:sz w:val="28"/>
-          <w:szCs w:val="28"/>
-        </w:rPr>
-        <w:t>«Новое издание»</w:t>
-      </w:r>
-      <w:r>
-        <w:rPr>
-          <w:sz w:val="28"/>
-          <w:szCs w:val="28"/>
-        </w:rPr>
-        <w:t xml:space="preserve"> форма, за исключением того, что поля уже заполнены текущей информацией.</w:t>
+        <w:t xml:space="preserve"> открывается идентичная пункту «Новое издание» форма, за исключением того, что поля уже заполнены текущей информацией.</w:t>
       </w:r>
     </w:p>
     <w:p>
@@ -33831,15 +32894,7 @@
           <w:sz w:val="28"/>
           <w:szCs w:val="28"/>
         </w:rPr>
-        <w:t xml:space="preserve"> переходит на новую страницу, где отображается таблица с названием кафедры или вида издания, выпадающим списком и полем для ввода для фильтрации данных и </w:t>
-      </w:r>
-      <w:r>
-        <w:rPr>
-          <w:sz w:val="28"/>
-          <w:szCs w:val="28"/>
-        </w:rPr>
-        <w:lastRenderedPageBreak/>
-        <w:t>диаграммой (рисунок А5). В выпадающем списке можно выбрать несколько значений, а годы перечислить через запятую. Диаграмма создается за каждый год, а значит количество диаграмм будет соответствовать количеству введенных лет пользователем.</w:t>
+        <w:t xml:space="preserve"> переходит на новую страницу, где отображается таблица с названием кафедры или вида издания, выпадающим списком и полем для ввода для фильтрации данных и диаграммой (рисунок А5). В выпадающем списке можно выбрать несколько значений, а годы перечислить через запятую. Диаграмма создается за каждый год, а значит количество диаграмм будет соответствовать количеству введенных лет пользователем.</w:t>
       </w:r>
     </w:p>
     <w:p>
@@ -33859,6 +32914,7 @@
           <w:sz w:val="28"/>
           <w:szCs w:val="28"/>
         </w:rPr>
+        <w:lastRenderedPageBreak/>
         <w:t>В подвале сайта расположена ссылка на информацию о физико-техническом факультете на сайте ДОННУ и ссылка на группу Вконтакте.</w:t>
       </w:r>
     </w:p>
@@ -35544,129 +34600,6 @@
     </w:p>
     <w:p>
       <w:pPr>
-        <w:spacing w:line="408" w:lineRule="auto"/>
-        <w:ind w:firstLine="709"/>
-        <w:jc w:val="both"/>
-        <w:rPr>
-          <w:sz w:val="28"/>
-        </w:rPr>
-      </w:pPr>
-      <w:r>
-        <w:rPr>
-          <w:sz w:val="28"/>
-        </w:rPr>
-        <w:t>Принтеры, плоттеры, множительная техника и оборудование для кондиционирования воздуха, вентиляторы систем охлаждения, трансформаторы являются источниками шумовых помех. Длительное воздействие шума и вибраций отрицательно сказываются на эмоциональном состоянии персонала.</w:t>
-      </w:r>
-    </w:p>
-    <w:p>
-      <w:pPr>
-        <w:spacing w:line="408" w:lineRule="auto"/>
-        <w:ind w:firstLine="709"/>
-        <w:jc w:val="both"/>
-        <w:rPr>
-          <w:sz w:val="28"/>
-        </w:rPr>
-      </w:pPr>
-      <w:r>
-        <w:rPr>
-          <w:sz w:val="28"/>
-        </w:rPr>
-        <w:t>В производственных помещениях при выполнении работ с использованием вычислительных машин уровни шума на рабочих местах должны быть пределах допустимых значений, установленных для данных видов деятельности в соответствии с действующими санитарно-эпидемиологическими нормативами. Мастерские, производственные цеха и другие производственные помещения, не должны быть расположены рядом с помещениями, где основной работой является взаимодействие с персональным компьютером.</w:t>
-      </w:r>
-    </w:p>
-    <w:p>
-      <w:pPr>
-        <w:spacing w:line="408" w:lineRule="auto"/>
-        <w:ind w:firstLine="709"/>
-        <w:jc w:val="both"/>
-        <w:rPr>
-          <w:sz w:val="28"/>
-        </w:rPr>
-      </w:pPr>
-      <w:r>
-        <w:rPr>
-          <w:sz w:val="28"/>
-        </w:rPr>
-        <w:t xml:space="preserve">Печатающее оснащение, являющееся источником шума, следует устанавливать на звукопоглощающей поверхности автономного рабочего места сотрудника. Если уровень шума от печатающего оснащения превышает нормируемый, оно должно быть расположено вне помещения с персональным компьютером. </w:t>
-      </w:r>
-    </w:p>
-    <w:p>
-      <w:pPr>
-        <w:spacing w:line="408" w:lineRule="auto"/>
-        <w:ind w:firstLine="709"/>
-        <w:jc w:val="both"/>
-        <w:rPr>
-          <w:sz w:val="28"/>
-        </w:rPr>
-      </w:pPr>
-      <w:r>
-        <w:rPr>
-          <w:sz w:val="28"/>
-        </w:rPr>
-        <w:t xml:space="preserve">Статическое электричество является причиной образования электрической искры. Искра может быть причиной воспламенения горючих или взрывоопасных газов, паров или пыли с воздухом. Помимо риска воспламенения, статическое электричество оказывает вредное воздействие на организм человека, причем не только из-за контакта с зарядом, но и за счет воздействия электрического поля, возникающего вокруг заряженных поверхностей. Для защиты от статического </w:t>
-      </w:r>
-      <w:r>
-        <w:rPr>
-          <w:sz w:val="28"/>
-        </w:rPr>
-        <w:lastRenderedPageBreak/>
-        <w:t>электричества принимают ряд мер, такие как увеличение поверхностей проводимости диэлектриков, заземление оборудования, увлажнение окружающего воздуха, ионизация воздуха, антистатическое покрытие на полу.</w:t>
-      </w:r>
-    </w:p>
-    <w:p>
-      <w:pPr>
-        <w:suppressAutoHyphens/>
-        <w:spacing w:line="408" w:lineRule="auto"/>
-        <w:rPr>
-          <w:rFonts w:eastAsiaTheme="majorEastAsia"/>
-          <w:bCs/>
-          <w:sz w:val="28"/>
-        </w:rPr>
-      </w:pPr>
-      <w:r>
-        <w:rPr>
-          <w:color w:val="FFFFFF" w:themeColor="background1"/>
-          <w:sz w:val="28"/>
-          <w:shd w:val="clear" w:color="auto" w:fill="FFFFFF"/>
-        </w:rPr>
-        <w:t xml:space="preserve">Размещено на Allbest.ru </w:t>
-      </w:r>
-    </w:p>
-    <w:p>
-      <w:pPr>
-        <w:pStyle w:val="a0"/>
-        <w:rPr>
-          <w:sz w:val="28"/>
-          <w:szCs w:val="28"/>
-          <w:lang w:eastAsia="ar-SA"/>
-        </w:rPr>
-      </w:pPr>
-    </w:p>
-    <w:p>
-      <w:pPr>
-        <w:pStyle w:val="1"/>
-      </w:pPr>
-      <w:bookmarkStart w:id="105" w:name="_Toc41583940"/>
-      <w:r>
-        <w:lastRenderedPageBreak/>
-        <w:t>ЗАКЛЮЧЕНИЕ</w:t>
-      </w:r>
-      <w:bookmarkEnd w:id="105"/>
-    </w:p>
-    <w:p>
-      <w:pPr>
-        <w:spacing w:line="360" w:lineRule="auto"/>
-        <w:jc w:val="both"/>
-        <w:rPr>
-          <w:rFonts w:ascii="Times New Roman CYR" w:hAnsi="Times New Roman CYR"/>
-          <w:color w:val="000000"/>
-          <w:sz w:val="28"/>
-          <w:lang w:eastAsia="ru-RU"/>
-        </w:rPr>
-      </w:pPr>
-    </w:p>
-    <w:p>
-      <w:pPr>
         <w:spacing w:line="360" w:lineRule="auto"/>
         <w:ind w:firstLine="709"/>
         <w:jc w:val="both"/>
@@ -35678,37 +34611,7 @@
         <w:rPr>
           <w:sz w:val="28"/>
         </w:rPr>
-        <w:t>В результате</w:t>
-      </w:r>
-      <w:r>
-        <w:rPr>
-          <w:sz w:val="28"/>
-        </w:rPr>
-        <w:t xml:space="preserve"> выполнения дипломной работы </w:t>
-      </w:r>
-      <w:r>
-        <w:rPr>
-          <w:sz w:val="28"/>
-        </w:rPr>
-        <w:t>разработана автоматизированная система</w:t>
-      </w:r>
-      <w:r>
-        <w:rPr>
-          <w:sz w:val="28"/>
-        </w:rPr>
-        <w:t xml:space="preserve"> для учета методической деятельности </w:t>
-      </w:r>
-      <w:r>
-        <w:rPr>
-          <w:sz w:val="28"/>
-        </w:rPr>
-        <w:t>физико-технического факультета</w:t>
-      </w:r>
-      <w:r>
-        <w:rPr>
-          <w:sz w:val="28"/>
-        </w:rPr>
-        <w:t>.</w:t>
+        <w:t>Принтеры, плоттеры, множительная техника и оборудование для кондиционирования воздуха, вентиляторы систем охлаждения, трансформаторы являются источниками шумовых помех. Длительное воздействие шума и вибраций отрицательно сказываются на эмоциональном состоянии персонала.</w:t>
       </w:r>
     </w:p>
     <w:p>
@@ -35724,55 +34627,7 @@
         <w:rPr>
           <w:sz w:val="28"/>
         </w:rPr>
-        <w:t>Разработанный программный комплекс</w:t>
-      </w:r>
-      <w:r>
-        <w:rPr>
-          <w:sz w:val="28"/>
-        </w:rPr>
-        <w:t xml:space="preserve"> позволяет выполнять учет методических изданий </w:t>
-      </w:r>
-      <w:r>
-        <w:rPr>
-          <w:sz w:val="28"/>
-        </w:rPr>
-        <w:t>физико-технического факультета</w:t>
-      </w:r>
-      <w:r>
-        <w:rPr>
-          <w:sz w:val="28"/>
-        </w:rPr>
-        <w:t xml:space="preserve">, а именно аутентифицировать пользователя, </w:t>
-      </w:r>
-      <w:r>
-        <w:rPr>
-          <w:sz w:val="28"/>
-        </w:rPr>
-        <w:t xml:space="preserve">просматривать, скачивать, </w:t>
-      </w:r>
-      <w:r>
-        <w:rPr>
-          <w:sz w:val="28"/>
-        </w:rPr>
-        <w:t xml:space="preserve">добавлять, редактировать и удалять методические издания, фильтровать по категориям, добавлять, редактировать и удалять данные о </w:t>
-      </w:r>
-      <w:r>
-        <w:rPr>
-          <w:sz w:val="28"/>
-        </w:rPr>
-        <w:t xml:space="preserve">факультете, формировать отчёт по кафедрам и видам изданий на основе данных </w:t>
-      </w:r>
-      <w:r>
-        <w:rPr>
-          <w:sz w:val="28"/>
-        </w:rPr>
-        <w:t>о методических изданиях</w:t>
-      </w:r>
-      <w:r>
-        <w:rPr>
-          <w:sz w:val="28"/>
-        </w:rPr>
-        <w:t xml:space="preserve">. </w:t>
+        <w:t>В производственных помещениях при выполнении работ с использованием вычислительных машин уровни шума на рабочих местах должны быть пределах допустимых значений, установленных для данных видов деятельности в соответствии с действующими санитарно-эпидемиологическими нормативами. Мастерские, производственные цеха и другие производственные помещения, не должны быть расположены рядом с помещениями, где основной работой является взаимодействие с персональным компьютером.</w:t>
       </w:r>
     </w:p>
     <w:p>
@@ -35788,7 +34643,74 @@
         <w:rPr>
           <w:sz w:val="28"/>
         </w:rPr>
-        <w:t>Система</w:t>
+        <w:t xml:space="preserve">Печатающее оснащение, являющееся источником шума, следует устанавливать на звукопоглощающей поверхности автономного рабочего места сотрудника. Если уровень шума от печатающего оснащения превышает нормируемый, оно должно быть расположено вне помещения с персональным компьютером. </w:t>
+      </w:r>
+    </w:p>
+    <w:p>
+      <w:pPr>
+        <w:spacing w:line="360" w:lineRule="auto"/>
+        <w:ind w:firstLine="709"/>
+        <w:jc w:val="both"/>
+        <w:rPr>
+          <w:sz w:val="28"/>
+        </w:rPr>
+      </w:pPr>
+      <w:r>
+        <w:rPr>
+          <w:sz w:val="28"/>
+        </w:rPr>
+        <w:t>Статическое электричество является причиной образования электрической искры. Искра может быть причиной воспламенения горючих или взрывоопасных газов, паров или пыли с воздухом. Помимо риска воспламенения, статическое электричество оказывает вредное воздействие на организм человека, причем не только из-за контакта с зарядом, но и за счет воздействия электрического поля, возникающего вокруг заряженных поверхностей. Для защиты от статического электричества принимают ряд мер, такие как увеличение поверхностей проводимости диэлектриков, заземление оборудования, увлажнение окружающего воздуха, ионизация воздуха, антистатическое покрытие на полу.</w:t>
+      </w:r>
+    </w:p>
+    <w:p>
+      <w:pPr>
+        <w:pStyle w:val="1"/>
+      </w:pPr>
+      <w:bookmarkStart w:id="105" w:name="_Toc41583940"/>
+      <w:r>
+        <w:lastRenderedPageBreak/>
+        <w:t>ЗАКЛЮЧЕНИЕ</w:t>
+      </w:r>
+      <w:bookmarkEnd w:id="105"/>
+    </w:p>
+    <w:p>
+      <w:pPr>
+        <w:spacing w:line="360" w:lineRule="auto"/>
+        <w:jc w:val="both"/>
+        <w:rPr>
+          <w:rFonts w:ascii="Times New Roman CYR" w:hAnsi="Times New Roman CYR"/>
+          <w:color w:val="000000"/>
+          <w:sz w:val="28"/>
+          <w:lang w:eastAsia="ru-RU"/>
+        </w:rPr>
+      </w:pPr>
+    </w:p>
+    <w:p>
+      <w:pPr>
+        <w:spacing w:line="360" w:lineRule="auto"/>
+        <w:ind w:firstLine="709"/>
+        <w:jc w:val="both"/>
+        <w:rPr>
+          <w:sz w:val="28"/>
+        </w:rPr>
+      </w:pPr>
+      <w:r>
+        <w:rPr>
+          <w:sz w:val="28"/>
+        </w:rPr>
+        <w:t>В результате</w:t>
+      </w:r>
+      <w:r>
+        <w:rPr>
+          <w:sz w:val="28"/>
+        </w:rPr>
+        <w:t xml:space="preserve"> выполнения дипломной работы </w:t>
+      </w:r>
+      <w:r>
+        <w:rPr>
+          <w:sz w:val="28"/>
+        </w:rPr>
+        <w:t>разработана автоматизированная система</w:t>
       </w:r>
       <w:r>
         <w:rPr>
@@ -35806,25 +34728,123 @@
         <w:rPr>
           <w:sz w:val="28"/>
         </w:rPr>
+        <w:t>.</w:t>
+      </w:r>
+    </w:p>
+    <w:p>
+      <w:pPr>
+        <w:spacing w:line="360" w:lineRule="auto"/>
+        <w:ind w:firstLine="709"/>
+        <w:jc w:val="both"/>
+        <w:rPr>
+          <w:sz w:val="28"/>
+        </w:rPr>
+      </w:pPr>
+      <w:r>
+        <w:rPr>
+          <w:sz w:val="28"/>
+        </w:rPr>
+        <w:t>Разработанный программный комплекс</w:t>
+      </w:r>
+      <w:r>
+        <w:rPr>
+          <w:sz w:val="28"/>
+        </w:rPr>
+        <w:t xml:space="preserve"> позволяет выполнять учет методических изданий </w:t>
+      </w:r>
+      <w:r>
+        <w:rPr>
+          <w:sz w:val="28"/>
+        </w:rPr>
+        <w:t>физико-технического факультета</w:t>
+      </w:r>
+      <w:r>
+        <w:rPr>
+          <w:sz w:val="28"/>
+        </w:rPr>
+        <w:t xml:space="preserve">, а именно аутентифицировать пользователя, </w:t>
+      </w:r>
+      <w:r>
+        <w:rPr>
+          <w:sz w:val="28"/>
+        </w:rPr>
+        <w:t xml:space="preserve">просматривать, скачивать, </w:t>
+      </w:r>
+      <w:r>
+        <w:rPr>
+          <w:sz w:val="28"/>
+        </w:rPr>
+        <w:t xml:space="preserve">добавлять, редактировать и удалять методические издания, фильтровать по категориям, добавлять, редактировать и удалять данные о </w:t>
+      </w:r>
+      <w:r>
+        <w:rPr>
+          <w:sz w:val="28"/>
+        </w:rPr>
+        <w:t xml:space="preserve">факультете, формировать отчёт по кафедрам и видам изданий на основе данных </w:t>
+      </w:r>
+      <w:r>
+        <w:rPr>
+          <w:sz w:val="28"/>
+        </w:rPr>
+        <w:t>о методических изданиях</w:t>
+      </w:r>
+      <w:r>
+        <w:rPr>
+          <w:sz w:val="28"/>
+        </w:rPr>
+        <w:t xml:space="preserve">. </w:t>
+      </w:r>
+    </w:p>
+    <w:p>
+      <w:pPr>
+        <w:spacing w:line="360" w:lineRule="auto"/>
+        <w:ind w:firstLine="709"/>
+        <w:jc w:val="both"/>
+        <w:rPr>
+          <w:sz w:val="28"/>
+        </w:rPr>
+      </w:pPr>
+      <w:r>
+        <w:rPr>
+          <w:sz w:val="28"/>
+        </w:rPr>
+        <w:t>Автоматизированная с</w:t>
+      </w:r>
+      <w:r>
+        <w:rPr>
+          <w:sz w:val="28"/>
+        </w:rPr>
+        <w:t>истема</w:t>
+      </w:r>
+      <w:r>
+        <w:rPr>
+          <w:sz w:val="28"/>
+        </w:rPr>
+        <w:t xml:space="preserve"> для учета методической деятельности </w:t>
+      </w:r>
+      <w:r>
+        <w:rPr>
+          <w:sz w:val="28"/>
+        </w:rPr>
+        <w:t>физико-технического факультета</w:t>
+      </w:r>
+      <w:r>
+        <w:rPr>
+          <w:sz w:val="28"/>
+        </w:rPr>
         <w:t xml:space="preserve"> может использоваться</w:t>
       </w:r>
       <w:r>
         <w:rPr>
           <w:sz w:val="28"/>
         </w:rPr>
-        <w:t xml:space="preserve"> преподавателями и заведующим методической деятельностью факультета</w:t>
-      </w:r>
-      <w:r>
-        <w:rPr>
-          <w:sz w:val="28"/>
-        </w:rPr>
-        <w:t xml:space="preserve"> для мониторинга методической деятельности факультета</w:t>
-      </w:r>
-      <w:r>
-        <w:rPr>
-          <w:sz w:val="28"/>
-        </w:rPr>
-        <w:t>.</w:t>
+        <w:t xml:space="preserve"> преподавателями и </w:t>
+      </w:r>
+      <w:r>
+        <w:rPr>
+          <w:sz w:val="28"/>
+        </w:rPr>
+        <w:t>председателем учебно-методической деятельности факультета для мониторинга и формирования отчётов.</w:t>
       </w:r>
     </w:p>
     <w:p>
@@ -35885,7 +34905,21 @@
           <w:sz w:val="28"/>
           <w:szCs w:val="28"/>
         </w:rPr>
-        <w:t xml:space="preserve"> / </w:t>
+        <w:t xml:space="preserve"> /</w:t>
+      </w:r>
+      <w:r>
+        <w:rPr>
+          <w:sz w:val="28"/>
+          <w:szCs w:val="28"/>
+        </w:rPr>
+        <w:t>/</w:t>
+      </w:r>
+      <w:r>
+        <w:rPr>
+          <w:sz w:val="28"/>
+          <w:szCs w:val="28"/>
+        </w:rPr>
+        <w:t xml:space="preserve"> </w:t>
       </w:r>
       <w:r>
         <w:rPr>
@@ -38666,8 +37700,8 @@
         <w:lastRenderedPageBreak/>
         <w:drawing>
           <wp:inline distT="0" distB="0" distL="0" distR="0">
-            <wp:extent cx="6120765" cy="3268133"/>
-            <wp:effectExtent l="19050" t="19050" r="13335" b="27940"/>
+            <wp:extent cx="6119973" cy="3951514"/>
+            <wp:effectExtent l="19050" t="19050" r="14605" b="11430"/>
             <wp:docPr id="26" name="Рисунок 26"/>
             <wp:cNvGraphicFramePr>
               <a:graphicFrameLocks xmlns:a="http://schemas.openxmlformats.org/drawingml/2006/main" noChangeAspect="1"/>
@@ -38694,7 +37728,7 @@
                   <pic:spPr>
                     <a:xfrm>
                       <a:off x="0" y="0"/>
-                      <a:ext cx="6122777" cy="3269207"/>
+                      <a:ext cx="6125799" cy="3955276"/>
                     </a:xfrm>
                     <a:prstGeom prst="rect">
                       <a:avLst/>
@@ -38751,8 +37785,8 @@
         </w:rPr>
         <w:drawing>
           <wp:inline distT="0" distB="0" distL="0" distR="0" wp14:anchorId="3B067100" wp14:editId="0129F0E2">
-            <wp:extent cx="6120765" cy="3318934"/>
-            <wp:effectExtent l="19050" t="19050" r="13335" b="15240"/>
+            <wp:extent cx="6119983" cy="4169229"/>
+            <wp:effectExtent l="19050" t="19050" r="14605" b="22225"/>
             <wp:docPr id="28" name="Рисунок 28"/>
             <wp:cNvGraphicFramePr>
               <a:graphicFrameLocks xmlns:a="http://schemas.openxmlformats.org/drawingml/2006/main" noChangeAspect="1"/>
@@ -38779,7 +37813,7 @@
                   <pic:spPr>
                     <a:xfrm>
                       <a:off x="0" y="0"/>
-                      <a:ext cx="6123166" cy="3320236"/>
+                      <a:ext cx="6128909" cy="4175310"/>
                     </a:xfrm>
                     <a:prstGeom prst="rect">
                       <a:avLst/>
@@ -38844,11 +37878,10 @@
           <w:szCs w:val="28"/>
           <w:lang w:eastAsia="ru-RU"/>
         </w:rPr>
-        <w:lastRenderedPageBreak/>
         <w:drawing>
           <wp:inline distT="0" distB="0" distL="0" distR="0" wp14:anchorId="67161C96" wp14:editId="56539ED3">
-            <wp:extent cx="6120765" cy="3175000"/>
-            <wp:effectExtent l="19050" t="19050" r="13335" b="25400"/>
+            <wp:extent cx="6120086" cy="4310743"/>
+            <wp:effectExtent l="19050" t="19050" r="14605" b="13970"/>
             <wp:docPr id="29" name="Рисунок 29"/>
             <wp:cNvGraphicFramePr>
               <a:graphicFrameLocks xmlns:a="http://schemas.openxmlformats.org/drawingml/2006/main" noChangeAspect="1"/>
@@ -38875,7 +37908,7 @@
                   <pic:spPr>
                     <a:xfrm>
                       <a:off x="0" y="0"/>
-                      <a:ext cx="6121656" cy="3175462"/>
+                      <a:ext cx="6126421" cy="4315205"/>
                     </a:xfrm>
                     <a:prstGeom prst="rect">
                       <a:avLst/>
@@ -38935,8 +37968,8 @@
         </w:rPr>
         <w:drawing>
           <wp:inline distT="0" distB="0" distL="0" distR="0">
-            <wp:extent cx="6120765" cy="2201334"/>
-            <wp:effectExtent l="19050" t="19050" r="13335" b="27940"/>
+            <wp:extent cx="6119587" cy="3483429"/>
+            <wp:effectExtent l="19050" t="19050" r="14605" b="22225"/>
             <wp:docPr id="31" name="Рисунок 31"/>
             <wp:cNvGraphicFramePr>
               <a:graphicFrameLocks xmlns:a="http://schemas.openxmlformats.org/drawingml/2006/main" noChangeAspect="1"/>
@@ -38963,7 +37996,7 @@
                   <pic:spPr>
                     <a:xfrm>
                       <a:off x="0" y="0"/>
-                      <a:ext cx="6126294" cy="2203322"/>
+                      <a:ext cx="6130762" cy="3489790"/>
                     </a:xfrm>
                     <a:prstGeom prst="rect">
                       <a:avLst/>
@@ -39038,8 +38071,8 @@
       </w:r>
       <w:bookmarkEnd w:id="113"/>
     </w:p>
-    <w:bookmarkEnd w:id="7"/>
     <w:bookmarkEnd w:id="8"/>
+    <w:bookmarkEnd w:id="9"/>
     <w:p>
       <w:pPr>
         <w:rPr>
@@ -51251,7 +50284,7 @@
           <w:rPr>
             <w:noProof/>
           </w:rPr>
-          <w:t>81</w:t>
+          <w:t>22</w:t>
         </w:r>
         <w:r>
           <w:fldChar w:fldCharType="end"/>
@@ -58216,7 +57249,7 @@
 </file>
 
 <file path=customXml/itemProps1.xml><?xml version="1.0" encoding="utf-8"?>
-<ds:datastoreItem xmlns:ds="http://schemas.openxmlformats.org/officeDocument/2006/customXml" ds:itemID="{9B148F2A-06BC-4EEC-A28D-5C4E64674CD8}">
+<ds:datastoreItem xmlns:ds="http://schemas.openxmlformats.org/officeDocument/2006/customXml" ds:itemID="{5DE7A750-9FC9-4D54-A090-FF5B544CA16C}">
   <ds:schemaRefs>
     <ds:schemaRef ds:uri="http://schemas.openxmlformats.org/officeDocument/2006/bibliography"/>
   </ds:schemaRefs>

</xml_diff>